<commit_message>
added pdf to all htmls
</commit_message>
<xml_diff>
--- a/assets/print_friendly_resume_SDP.docx
+++ b/assets/print_friendly_resume_SDP.docx
@@ -5,12 +5,30 @@
     <w:p>
       <w:pPr>
         <w:pStyle w:val="Title"/>
-      </w:pPr>
-      <w:r>
+        <w:rPr>
+          <w:color w:val="404040" w:themeColor="text1" w:themeTint="BF"/>
+        </w:rPr>
+      </w:pPr>
+      <w:r>
+        <w:rPr>
+          <w:color w:val="404040" w:themeColor="text1" w:themeTint="BF"/>
+        </w:rPr>
         <w:t>STEPHEN PENDERGRASS</w:t>
       </w:r>
     </w:p>
     <w:p>
+      <w:hyperlink r:id="rId8" w:history="1">
+        <w:r>
+          <w:rPr>
+            <w:rStyle w:val="Hyperlink"/>
+            <w:color w:val="404040" w:themeColor="text1" w:themeTint="BF"/>
+          </w:rPr>
+          <w:t>Portfolio &amp; Professional Site</w:t>
+        </w:r>
+      </w:hyperlink>
+      <w:r>
+        <w:t xml:space="preserve"> | </w:t>
+      </w:r>
       <w:r>
         <w:t xml:space="preserve">Nashville, TN </w:t>
       </w:r>
@@ -23,46 +41,52 @@
       <w:r>
         <w:t> | </w:t>
       </w:r>
-      <w:r>
-        <w:t>StephenDPendergrass@gmail.com</w:t>
+      <w:hyperlink r:id="rId9" w:history="1">
+        <w:r>
+          <w:rPr>
+            <w:rStyle w:val="Hyperlink"/>
+            <w:color w:val="404040" w:themeColor="text1" w:themeTint="BF"/>
+          </w:rPr>
+          <w:t>StephenDPendergrass@gmail.com</w:t>
+        </w:r>
+      </w:hyperlink>
+      <w:r>
+        <w:t xml:space="preserve"> </w:t>
       </w:r>
     </w:p>
     <w:p>
       <w:pPr>
         <w:pStyle w:val="Heading1"/>
-      </w:pPr>
-      <w:r>
-        <w:t>Communications Strategist • Multimedia Writer &amp; Developer • Project Manager</w:t>
-      </w:r>
-    </w:p>
-    <w:p>
-      <w:pPr>
-        <w:pStyle w:val="Heading5"/>
-        <w:shd w:val="clear" w:color="auto" w:fill="FFFFFF"/>
-        <w:spacing w:before="150" w:after="150"/>
-        <w:rPr>
-          <w:rFonts w:cs="Arial"/>
-          <w:caps/>
-          <w:color w:val="2F2F2F"/>
-          <w:spacing w:val="45"/>
-          <w:sz w:val="21"/>
-          <w:szCs w:val="21"/>
-        </w:rPr>
-      </w:pPr>
-      <w:r>
-        <w:rPr>
-          <w:rFonts w:cs="Arial"/>
-          <w:color w:val="2F2F2F"/>
-          <w:spacing w:val="45"/>
-          <w:sz w:val="21"/>
-          <w:szCs w:val="21"/>
-        </w:rPr>
+        <w:rPr>
+          <w:color w:val="404040" w:themeColor="text1" w:themeTint="BF"/>
+          <w:sz w:val="32"/>
+        </w:rPr>
+      </w:pPr>
+      <w:r>
+        <w:rPr>
+          <w:color w:val="404040" w:themeColor="text1" w:themeTint="BF"/>
+          <w:sz w:val="32"/>
+        </w:rPr>
+        <w:t>Professional Summary</w:t>
+      </w:r>
+    </w:p>
+    <w:p>
+      <w:pPr>
+        <w:pStyle w:val="ListBullet"/>
+        <w:numPr>
+          <w:ilvl w:val="0"/>
+          <w:numId w:val="0"/>
+        </w:numPr>
+      </w:pPr>
+      <w:r>
         <w:t>I'm a seasoned creative professional who knows how to develop and execute communications strategies that improve performance in measurable ways.</w:t>
       </w:r>
     </w:p>
-    <w:p/>
     <w:sdt>
       <w:sdtPr>
+        <w:rPr>
+          <w:color w:val="404040" w:themeColor="text1" w:themeTint="BF"/>
+        </w:rPr>
         <w:alias w:val="Education:"/>
         <w:tag w:val="Education:"/>
         <w:id w:val="807127995"/>
@@ -78,8 +102,14 @@
         <w:p>
           <w:pPr>
             <w:pStyle w:val="Heading1"/>
+            <w:rPr>
+              <w:color w:val="404040" w:themeColor="text1" w:themeTint="BF"/>
+            </w:rPr>
           </w:pPr>
           <w:r>
+            <w:rPr>
+              <w:color w:val="404040" w:themeColor="text1" w:themeTint="BF"/>
+            </w:rPr>
             <w:t>Education</w:t>
           </w:r>
         </w:p>
@@ -88,21 +118,38 @@
     <w:p>
       <w:pPr>
         <w:pStyle w:val="Heading2"/>
-      </w:pPr>
-      <w:r>
+        <w:rPr>
+          <w:b w:val="0"/>
+          <w:color w:val="404040" w:themeColor="text1" w:themeTint="BF"/>
+        </w:rPr>
+      </w:pPr>
+      <w:r>
+        <w:rPr>
+          <w:b w:val="0"/>
+          <w:color w:val="404040" w:themeColor="text1" w:themeTint="BF"/>
+        </w:rPr>
         <w:t>master’s degree</w:t>
       </w:r>
       <w:r>
+        <w:rPr>
+          <w:b w:val="0"/>
+          <w:color w:val="404040" w:themeColor="text1" w:themeTint="BF"/>
+        </w:rPr>
         <w:t> | </w:t>
       </w:r>
       <w:r>
-        <w:t>2013</w:t>
-      </w:r>
-      <w:r>
-        <w:t> | </w:t>
-      </w:r>
-      <w:r>
+        <w:rPr>
+          <w:b w:val="0"/>
+          <w:color w:val="404040" w:themeColor="text1" w:themeTint="BF"/>
+        </w:rPr>
         <w:t>harvard university extension school</w:t>
+      </w:r>
+      <w:r>
+        <w:rPr>
+          <w:b w:val="0"/>
+          <w:color w:val="404040" w:themeColor="text1" w:themeTint="BF"/>
+        </w:rPr>
+        <w:t xml:space="preserve"> | 2013  </w:t>
       </w:r>
     </w:p>
     <w:p>
@@ -112,43 +159,49 @@
           <w:ilvl w:val="0"/>
           <w:numId w:val="0"/>
         </w:numPr>
-        <w:rPr>
-          <w:b/>
-        </w:rPr>
-      </w:pPr>
-      <w:r>
-        <w:rPr>
-          <w:b/>
-        </w:rPr>
+      </w:pPr>
+      <w:r>
         <w:t>Journalism</w:t>
       </w:r>
-    </w:p>
-    <w:p>
-      <w:pPr>
-        <w:pStyle w:val="ListBullet"/>
-      </w:pPr>
-      <w:r>
-        <w:t>The degree coursework drastically improved my ability to engage audiences using a wide range of media technologies. Most coursework dovetailed with the needs of my employer, which allowed me to apply advanced academic theory to real-world problems throughout the program.</w:t>
+      <w:r>
+        <w:t xml:space="preserve"> </w:t>
       </w:r>
     </w:p>
     <w:p>
       <w:pPr>
         <w:pStyle w:val="Heading2"/>
-      </w:pPr>
-      <w:r>
+        <w:rPr>
+          <w:b w:val="0"/>
+          <w:color w:val="404040" w:themeColor="text1" w:themeTint="BF"/>
+        </w:rPr>
+      </w:pPr>
+      <w:r>
+        <w:rPr>
+          <w:b w:val="0"/>
+          <w:color w:val="404040" w:themeColor="text1" w:themeTint="BF"/>
+        </w:rPr>
         <w:t>bachelor’s degree</w:t>
       </w:r>
       <w:r>
+        <w:rPr>
+          <w:b w:val="0"/>
+          <w:color w:val="404040" w:themeColor="text1" w:themeTint="BF"/>
+        </w:rPr>
         <w:t> | </w:t>
       </w:r>
       <w:r>
-        <w:t>2009</w:t>
-      </w:r>
-      <w:r>
-        <w:t> | </w:t>
-      </w:r>
-      <w:r>
+        <w:rPr>
+          <w:b w:val="0"/>
+          <w:color w:val="404040" w:themeColor="text1" w:themeTint="BF"/>
+        </w:rPr>
         <w:t>university of southern mississippi</w:t>
+      </w:r>
+      <w:r>
+        <w:rPr>
+          <w:b w:val="0"/>
+          <w:color w:val="404040" w:themeColor="text1" w:themeTint="BF"/>
+        </w:rPr>
+        <w:t xml:space="preserve"> | 2009 </w:t>
       </w:r>
     </w:p>
     <w:p>
@@ -158,321 +211,802 @@
           <w:ilvl w:val="0"/>
           <w:numId w:val="0"/>
         </w:numPr>
-        <w:rPr>
+      </w:pPr>
+      <w:r>
+        <w:t>Mass Communications &amp; Journalism</w:t>
+      </w:r>
+    </w:p>
+    <w:p>
+      <w:pPr>
+        <w:pStyle w:val="ListBullet"/>
+        <w:numPr>
+          <w:ilvl w:val="0"/>
+          <w:numId w:val="0"/>
+        </w:numPr>
+        <w:ind w:left="216" w:hanging="216"/>
+      </w:pPr>
+    </w:p>
+    <w:p>
+      <w:pPr>
+        <w:pStyle w:val="Heading1"/>
+        <w:rPr>
+          <w:color w:val="404040" w:themeColor="text1" w:themeTint="BF"/>
+        </w:rPr>
+      </w:pPr>
+      <w:r>
+        <w:rPr>
+          <w:color w:val="404040" w:themeColor="text1" w:themeTint="BF"/>
+        </w:rPr>
+        <w:t>Knowledge at a Glance</w:t>
+      </w:r>
+    </w:p>
+    <w:p>
+      <w:pPr>
+        <w:pStyle w:val="ListBullet"/>
+        <w:numPr>
+          <w:ilvl w:val="0"/>
+          <w:numId w:val="0"/>
+        </w:numPr>
+      </w:pPr>
+      <w:r>
+        <w:rPr>
+          <w:rFonts w:asciiTheme="majorHAnsi" w:hAnsiTheme="majorHAnsi"/>
           <w:b/>
         </w:rPr>
-      </w:pPr>
-      <w:r>
-        <w:rPr>
+        <w:t>STRATEGIC</w:t>
+      </w:r>
+      <w:r>
+        <w:br/>
+        <w:t>Planning and Measurement • Employee Engagement • Audience Analyses • Cultural Audits • Knowledge Management • Executive Ghostwriting • Technical Writing • Creative Writing • Editorial Calendars • Town Halls &amp; Meetings • Initiative Branding</w:t>
+      </w:r>
+    </w:p>
+    <w:p>
+      <w:pPr>
+        <w:pStyle w:val="ListBullet"/>
+        <w:numPr>
+          <w:ilvl w:val="0"/>
+          <w:numId w:val="0"/>
+        </w:numPr>
+      </w:pPr>
+    </w:p>
+    <w:p>
+      <w:pPr>
+        <w:pStyle w:val="ListBullet"/>
+        <w:numPr>
+          <w:ilvl w:val="0"/>
+          <w:numId w:val="0"/>
+        </w:numPr>
+        <w:rPr>
+          <w:rFonts w:asciiTheme="majorHAnsi" w:hAnsiTheme="majorHAnsi"/>
           <w:b/>
         </w:rPr>
-        <w:t>Mass Communications &amp; Journalism</w:t>
+      </w:pPr>
+      <w:r>
+        <w:rPr>
+          <w:rFonts w:asciiTheme="majorHAnsi" w:hAnsiTheme="majorHAnsi"/>
+          <w:b/>
+        </w:rPr>
+        <w:t>TECHNICAL</w:t>
       </w:r>
     </w:p>
     <w:p>
       <w:pPr>
         <w:pStyle w:val="ListBullet"/>
-      </w:pPr>
-      <w:r>
-        <w:t>The degree coursework improved my ability to write technically and creatively, and gave me a solid foundation in video production and graphic design. To complement my studies, I frequently put the degree on hold to continue gaining real-world experience.</w:t>
-      </w:r>
+        <w:numPr>
+          <w:ilvl w:val="0"/>
+          <w:numId w:val="0"/>
+        </w:numPr>
+      </w:pPr>
+      <w:r>
+        <w:t>Adobe Creative Cloud • SharePoint Intranet • Video Production • UX and Instructional Design • Graphic Design • Photography • Print Production • A/V for Live Events • HTML, CSS, JavaScript</w:t>
+      </w:r>
+    </w:p>
+    <w:p>
+      <w:pPr>
+        <w:pStyle w:val="ListBullet"/>
+        <w:numPr>
+          <w:ilvl w:val="0"/>
+          <w:numId w:val="0"/>
+        </w:numPr>
+      </w:pPr>
     </w:p>
     <w:p>
       <w:pPr>
         <w:pStyle w:val="Heading1"/>
-      </w:pPr>
-      <w:r>
-        <w:t>Professional Skills</w:t>
+        <w:rPr>
+          <w:color w:val="404040" w:themeColor="text1" w:themeTint="BF"/>
+        </w:rPr>
+      </w:pPr>
+      <w:r>
+        <w:rPr>
+          <w:color w:val="404040" w:themeColor="text1" w:themeTint="BF"/>
+        </w:rPr>
+        <w:t xml:space="preserve">Most Recent </w:t>
+      </w:r>
+      <w:r>
+        <w:rPr>
+          <w:color w:val="404040" w:themeColor="text1" w:themeTint="BF"/>
+        </w:rPr>
+        <w:t>Experience</w:t>
       </w:r>
     </w:p>
     <w:p>
       <w:pPr>
         <w:pStyle w:val="Heading2"/>
-      </w:pPr>
-      <w:r>
-        <w:t>STRATEGIC COMMUNICATIONS</w:t>
+        <w:rPr>
+          <w:b w:val="0"/>
+          <w:i/>
+          <w:color w:val="404040" w:themeColor="text1" w:themeTint="BF"/>
+        </w:rPr>
+      </w:pPr>
+      <w:r>
+        <w:rPr>
+          <w:color w:val="404040" w:themeColor="text1" w:themeTint="BF"/>
+        </w:rPr>
+        <w:t>COMMUNICATIONS STRATEGIST &amp; MULTIMEDIA</w:t>
+      </w:r>
+      <w:r>
+        <w:rPr>
+          <w:i/>
+          <w:color w:val="404040" w:themeColor="text1" w:themeTint="BF"/>
+        </w:rPr>
+        <w:t xml:space="preserve"> </w:t>
+      </w:r>
+      <w:r>
+        <w:rPr>
+          <w:color w:val="404040" w:themeColor="text1" w:themeTint="BF"/>
+        </w:rPr>
+        <w:t>DEVELOPER</w:t>
+      </w:r>
+      <w:r>
+        <w:rPr>
+          <w:i/>
+          <w:color w:val="404040" w:themeColor="text1" w:themeTint="BF"/>
+        </w:rPr>
+        <w:t> </w:t>
+      </w:r>
+      <w:r>
+        <w:rPr>
+          <w:color w:val="404040" w:themeColor="text1" w:themeTint="BF"/>
+        </w:rPr>
+        <w:t>| </w:t>
+      </w:r>
+      <w:r>
+        <w:rPr>
+          <w:b w:val="0"/>
+          <w:color w:val="404040" w:themeColor="text1" w:themeTint="BF"/>
+        </w:rPr>
+        <w:t>May 2016 - present</w:t>
       </w:r>
     </w:p>
     <w:p>
       <w:pPr>
         <w:pStyle w:val="ListBullet"/>
-      </w:pPr>
-      <w:r>
-        <w:t>Experience working with executives and leaders from a wide range of departments- HSE, HR, IT, Operations, Marketing, Compliance, Training, and more- to identify and remove communication barriers, to manage change initiatives, and to improve performance in measurable ways.</w:t>
-      </w:r>
+        <w:numPr>
+          <w:ilvl w:val="0"/>
+          <w:numId w:val="0"/>
+        </w:numPr>
+        <w:rPr>
+          <w:u w:val="single"/>
+        </w:rPr>
+      </w:pPr>
+      <w:r>
+        <w:rPr>
+          <w:u w:val="single"/>
+        </w:rPr>
+        <w:t>Consultant / Contractor</w:t>
+      </w:r>
+    </w:p>
+    <w:p>
+      <w:pPr>
+        <w:pStyle w:val="ListBullet"/>
+        <w:numPr>
+          <w:ilvl w:val="0"/>
+          <w:numId w:val="0"/>
+        </w:numPr>
+      </w:pPr>
+      <w:r>
+        <w:t>Using my extensive experience in communications strategy and tactical execution, I provide consultation and multimedia development assistance to organizations large and small.</w:t>
+      </w:r>
+    </w:p>
+    <w:p>
+      <w:pPr>
+        <w:pStyle w:val="ListBullet"/>
+        <w:numPr>
+          <w:ilvl w:val="0"/>
+          <w:numId w:val="0"/>
+        </w:numPr>
+      </w:pPr>
+    </w:p>
+    <w:p>
+      <w:pPr>
+        <w:pStyle w:val="ListBullet"/>
+        <w:numPr>
+          <w:ilvl w:val="0"/>
+          <w:numId w:val="0"/>
+        </w:numPr>
+        <w:rPr>
+          <w:u w:val="single"/>
+        </w:rPr>
+      </w:pPr>
+      <w:r>
+        <w:rPr>
+          <w:u w:val="single"/>
+        </w:rPr>
+        <w:t>Chief Responsibilities</w:t>
+      </w:r>
+    </w:p>
+    <w:p>
+      <w:pPr>
+        <w:pStyle w:val="ListBullet"/>
+        <w:rPr>
+          <w:b/>
+        </w:rPr>
+      </w:pPr>
+      <w:r>
+        <w:t>Provide counsel to organizational leadership to build or improve communications infrastructures, and help them develop cost-effective communications plans that support critical business objectives.</w:t>
+      </w:r>
+    </w:p>
+    <w:p>
+      <w:pPr>
+        <w:pStyle w:val="ListBullet"/>
+      </w:pPr>
+      <w:r>
+        <w:t>Develop, from concept to completion, a wide range of multimedia products- videos, magazines, technical documents, live events, magazines, e-learning, etc.- designed to improve operational performance, simplify procedures, and create an employee culture that mirrors leadership's vision.</w:t>
+      </w:r>
+    </w:p>
+    <w:p>
+      <w:pPr>
+        <w:pStyle w:val="ListBullet"/>
+        <w:numPr>
+          <w:ilvl w:val="0"/>
+          <w:numId w:val="0"/>
+        </w:numPr>
+        <w:ind w:left="216" w:hanging="216"/>
+      </w:pPr>
     </w:p>
     <w:p>
       <w:pPr>
         <w:pStyle w:val="Heading2"/>
-      </w:pPr>
-      <w:r>
-        <w:t>Technical &amp; creative writing</w:t>
+        <w:rPr>
+          <w:i/>
+          <w:color w:val="404040" w:themeColor="text1" w:themeTint="BF"/>
+        </w:rPr>
+      </w:pPr>
+      <w:r>
+        <w:rPr>
+          <w:color w:val="404040" w:themeColor="text1" w:themeTint="BF"/>
+        </w:rPr>
+        <w:lastRenderedPageBreak/>
+        <w:t>MANAGER - MULTIMEDIA PRODUCTION</w:t>
+      </w:r>
+      <w:r>
+        <w:rPr>
+          <w:i/>
+          <w:color w:val="404040" w:themeColor="text1" w:themeTint="BF"/>
+        </w:rPr>
+        <w:t xml:space="preserve"> </w:t>
+      </w:r>
+      <w:r>
+        <w:rPr>
+          <w:color w:val="404040" w:themeColor="text1" w:themeTint="BF"/>
+        </w:rPr>
+        <w:t>| </w:t>
+      </w:r>
+      <w:r>
+        <w:rPr>
+          <w:b w:val="0"/>
+          <w:color w:val="404040" w:themeColor="text1" w:themeTint="BF"/>
+        </w:rPr>
+        <w:t>oct 2014 – apr 2016</w:t>
       </w:r>
     </w:p>
     <w:p>
       <w:pPr>
         <w:pStyle w:val="ListBullet"/>
-      </w:pPr>
-      <w:r>
-        <w:t>Extensive experience writing for global and diverse audiences, including the writing of executive letters and announcements, policies and procedures, brand standards guides, how-to documents, video scripts, content for intranets and websites, advertisements, and much more.</w:t>
-      </w:r>
-    </w:p>
-    <w:p>
-      <w:pPr>
-        <w:pStyle w:val="Heading2"/>
-      </w:pPr>
-      <w:r>
-        <w:t>multimedia development</w:t>
+        <w:numPr>
+          <w:ilvl w:val="0"/>
+          <w:numId w:val="0"/>
+        </w:numPr>
+        <w:rPr>
+          <w:u w:val="single"/>
+        </w:rPr>
+      </w:pPr>
+      <w:r>
+        <w:rPr>
+          <w:u w:val="single"/>
+        </w:rPr>
+        <w:t>Paragon Offshore</w:t>
       </w:r>
     </w:p>
     <w:p>
       <w:pPr>
         <w:pStyle w:val="ListBullet"/>
-      </w:pPr>
-      <w:r>
-        <w:t>Nearly 20 years' experience producing a wide range of media including training and marketing videos, magazines and newsletters, digital assets for employee intranets and external websites, interactive e-learning modules, posters and brochures, town halls and management meetings, and more</w:t>
-      </w:r>
-    </w:p>
-    <w:p>
-      <w:pPr>
-        <w:pStyle w:val="Heading2"/>
-      </w:pPr>
-      <w:r>
+        <w:numPr>
+          <w:ilvl w:val="0"/>
+          <w:numId w:val="0"/>
+        </w:numPr>
+      </w:pPr>
+      <w:r>
+        <w:t>Paragon Offshore, spun off from Noble Corporation in 2014, is a former S&amp;P SmallCap 600 company and one of the largest standard-specification drilling companies in the world.</w:t>
+      </w:r>
+    </w:p>
+    <w:p>
+      <w:pPr>
+        <w:pStyle w:val="ListBullet"/>
+        <w:numPr>
+          <w:ilvl w:val="0"/>
+          <w:numId w:val="0"/>
+        </w:numPr>
+      </w:pPr>
+      <w:bookmarkStart w:id="0" w:name="_GoBack"/>
+      <w:bookmarkEnd w:id="0"/>
+    </w:p>
+    <w:p>
+      <w:pPr>
+        <w:pStyle w:val="ListBullet"/>
+        <w:numPr>
+          <w:ilvl w:val="0"/>
+          <w:numId w:val="0"/>
+        </w:numPr>
+        <w:rPr>
+          <w:u w:val="single"/>
+        </w:rPr>
+      </w:pPr>
+      <w:r>
+        <w:rPr>
+          <w:u w:val="single"/>
+        </w:rPr>
+        <w:t>Chief Responsibilities</w:t>
+      </w:r>
+    </w:p>
+    <w:p>
+      <w:pPr>
+        <w:pStyle w:val="ListBullet"/>
+      </w:pPr>
+      <w:r>
+        <w:t>Hired to support the Sr. VP of Investor Relations, Strategy &amp; Planning in the development of communications strategies, associated multimedia, and their implementation on a global scale and across multiple channels</w:t>
+      </w:r>
+    </w:p>
+    <w:p>
+      <w:pPr>
+        <w:pStyle w:val="ListBullet"/>
+        <w:numPr>
+          <w:ilvl w:val="0"/>
+          <w:numId w:val="0"/>
+        </w:numPr>
+      </w:pPr>
+    </w:p>
+    <w:p>
+      <w:pPr>
+        <w:pStyle w:val="ListBullet"/>
+        <w:numPr>
+          <w:ilvl w:val="0"/>
+          <w:numId w:val="0"/>
+        </w:numPr>
+        <w:rPr>
+          <w:u w:val="single"/>
+        </w:rPr>
+      </w:pPr>
+      <w:r>
+        <w:rPr>
+          <w:u w:val="single"/>
+        </w:rPr>
+        <w:t>Short List of Accomplishments</w:t>
+      </w:r>
+    </w:p>
+    <w:p>
+      <w:pPr>
+        <w:pStyle w:val="ListBullet"/>
+      </w:pPr>
+      <w:r>
+        <w:t>Managed the company's SharePoint employee intranet landing page, reaching thousands of employees around the globe with up-to-date news, KPI's, executive interviews, and more.</w:t>
+      </w:r>
+    </w:p>
+    <w:p>
+      <w:pPr>
+        <w:pStyle w:val="ListBullet"/>
+      </w:pPr>
+      <w:r>
+        <w:t>Led the company's first international employee communications audit and found dozens of ways to improve communications and employee engagement.</w:t>
+      </w:r>
+    </w:p>
+    <w:p>
+      <w:pPr>
+        <w:pStyle w:val="ListBullet"/>
+      </w:pPr>
+      <w:r>
+        <w:t>Led the production of the first orientation/company culture videos for the organization's international assets in locations such as Brazil, Mexico, and the Middle East which led to improved safety and operational performance.</w:t>
+      </w:r>
+    </w:p>
+    <w:p>
+      <w:pPr>
+        <w:pStyle w:val="ListBullet"/>
+      </w:pPr>
+      <w:r>
+        <w:t>Provided key support in the development of employee magazines and annual reports, including content creation, project management, budgeting, and distribution.</w:t>
+      </w:r>
+    </w:p>
+    <w:p>
+      <w:pPr>
+        <w:pStyle w:val="ListBullet"/>
+      </w:pPr>
+      <w:r>
+        <w:t>Shot thousands of photographs and hundreds of hours of video footage to build and organize the company's media library assets which were critical to marketing, training, and public relations initiatives.</w:t>
+      </w:r>
+    </w:p>
+    <w:p>
+      <w:pPr>
+        <w:pStyle w:val="ListBullet"/>
+      </w:pPr>
+      <w:r>
+        <w:t>Provided key support for the company's town hall and global management meetings, and managed the distribution of the content to employees worldwide.</w:t>
+      </w:r>
+    </w:p>
+    <w:p>
+      <w:pPr>
+        <w:pStyle w:val="ListBullet"/>
+      </w:pPr>
+      <w:r>
+        <w:t>Provided counsel to several department leaders for the branding of several successful internal performance programs and initiatives.</w:t>
+      </w:r>
+    </w:p>
+    <w:p>
+      <w:pPr>
+        <w:pStyle w:val="ListBullet"/>
+      </w:pPr>
+      <w:r>
+        <w:t>Improved aspects of the corporate brand standards guide with regard to word choice and logo use to support leadership's goal of worldwide, corporate language alignment.</w:t>
+      </w:r>
+      <w:r>
+        <w:br/>
+      </w:r>
+    </w:p>
+    <w:p>
+      <w:pPr>
+        <w:keepNext/>
+        <w:keepLines/>
+        <w:spacing w:before="60" w:after="40"/>
+        <w:contextualSpacing/>
+        <w:outlineLvl w:val="1"/>
+        <w:rPr>
+          <w:rFonts w:asciiTheme="majorHAnsi" w:eastAsiaTheme="majorEastAsia" w:hAnsiTheme="majorHAnsi" w:cstheme="majorBidi"/>
+          <w:i/>
+          <w:caps/>
+          <w:sz w:val="24"/>
+          <w:szCs w:val="26"/>
+        </w:rPr>
+      </w:pPr>
+      <w:r>
+        <w:rPr>
+          <w:rFonts w:asciiTheme="majorHAnsi" w:eastAsiaTheme="majorEastAsia" w:hAnsiTheme="majorHAnsi" w:cstheme="majorBidi"/>
+          <w:b/>
+          <w:caps/>
+          <w:sz w:val="24"/>
+          <w:szCs w:val="26"/>
+        </w:rPr>
+        <w:t>Supervisor - MULTIMEDIA PRODUCTION</w:t>
+      </w:r>
+      <w:r>
+        <w:rPr>
+          <w:rFonts w:asciiTheme="majorHAnsi" w:eastAsiaTheme="majorEastAsia" w:hAnsiTheme="majorHAnsi" w:cstheme="majorBidi"/>
+          <w:b/>
+          <w:i/>
+          <w:caps/>
+          <w:sz w:val="24"/>
+          <w:szCs w:val="26"/>
+        </w:rPr>
+        <w:t xml:space="preserve"> </w:t>
+      </w:r>
+      <w:r>
+        <w:rPr>
+          <w:rFonts w:asciiTheme="majorHAnsi" w:eastAsiaTheme="majorEastAsia" w:hAnsiTheme="majorHAnsi" w:cstheme="majorBidi"/>
+          <w:b/>
+          <w:caps/>
+          <w:sz w:val="24"/>
+          <w:szCs w:val="26"/>
+        </w:rPr>
+        <w:t>| </w:t>
+      </w:r>
+      <w:r>
+        <w:rPr>
+          <w:rFonts w:asciiTheme="majorHAnsi" w:eastAsiaTheme="majorEastAsia" w:hAnsiTheme="majorHAnsi" w:cstheme="majorBidi"/>
+          <w:caps/>
+          <w:sz w:val="24"/>
+          <w:szCs w:val="26"/>
+        </w:rPr>
+        <w:t>aug 2007 – sep 2014</w:t>
+      </w:r>
+    </w:p>
+    <w:p>
+      <w:pPr>
+        <w:spacing w:line="288" w:lineRule="auto"/>
+        <w:contextualSpacing/>
+        <w:rPr>
+          <w:u w:val="single"/>
+        </w:rPr>
+      </w:pPr>
+      <w:r>
+        <w:rPr>
+          <w:u w:val="single"/>
+        </w:rPr>
+        <w:t>Diamond Offshore</w:t>
+      </w:r>
+    </w:p>
+    <w:p>
+      <w:pPr>
+        <w:spacing w:line="288" w:lineRule="auto"/>
+        <w:contextualSpacing/>
+      </w:pPr>
+      <w:r>
+        <w:t>Diamond Offshore is one of the world's leading deepwater drilling companies. At the time of employment, the company had a market cap around $5 billion and was an industry leader in safety and efficiency.</w:t>
+      </w:r>
+    </w:p>
+    <w:p>
+      <w:pPr>
+        <w:spacing w:line="288" w:lineRule="auto"/>
+        <w:contextualSpacing/>
+      </w:pPr>
+    </w:p>
+    <w:p>
+      <w:pPr>
+        <w:spacing w:line="288" w:lineRule="auto"/>
+        <w:contextualSpacing/>
+        <w:rPr>
+          <w:u w:val="single"/>
+        </w:rPr>
+      </w:pPr>
+      <w:r>
+        <w:rPr>
+          <w:u w:val="single"/>
+        </w:rPr>
+        <w:t>Chief Responsibilities</w:t>
+      </w:r>
+    </w:p>
+    <w:p>
+      <w:pPr>
+        <w:tabs>
+          <w:tab w:val="num" w:pos="216"/>
+        </w:tabs>
+        <w:spacing w:line="288" w:lineRule="auto"/>
+        <w:ind w:left="216" w:hanging="216"/>
+        <w:contextualSpacing/>
+      </w:pPr>
+      <w:r>
+        <w:t>·</w:t>
+      </w:r>
+      <w:r>
+        <w:tab/>
+      </w:r>
+      <w:r>
+        <w:t>Initially brought in as a direct report to the VP of HSE to produce safety videos for HSE alone. However, within one year was providing strategic communications support to the organization. Worked closely with leaders in departments such as HSE, Operations, HR, and L&amp;D to develop communications strategies and distribute them across multiple, international channels.</w:t>
+      </w:r>
+    </w:p>
+    <w:p>
+      <w:pPr>
+        <w:tabs>
+          <w:tab w:val="num" w:pos="216"/>
+        </w:tabs>
+        <w:spacing w:line="288" w:lineRule="auto"/>
+        <w:ind w:left="216" w:hanging="216"/>
+        <w:contextualSpacing/>
+      </w:pPr>
+    </w:p>
+    <w:p>
+      <w:pPr>
+        <w:spacing w:line="288" w:lineRule="auto"/>
+        <w:ind w:left="216" w:hanging="216"/>
+        <w:contextualSpacing/>
+      </w:pPr>
+    </w:p>
+    <w:p>
+      <w:pPr>
+        <w:spacing w:line="288" w:lineRule="auto"/>
+        <w:ind w:left="216" w:hanging="216"/>
+        <w:contextualSpacing/>
+      </w:pPr>
+    </w:p>
+    <w:p>
+      <w:pPr>
+        <w:spacing w:line="288" w:lineRule="auto"/>
+        <w:contextualSpacing/>
+        <w:rPr>
+          <w:u w:val="single"/>
+        </w:rPr>
+      </w:pPr>
+      <w:r>
+        <w:rPr>
+          <w:u w:val="single"/>
+        </w:rPr>
         <w:lastRenderedPageBreak/>
-        <w:t>project management &amp; leadership</w:t>
-      </w:r>
-    </w:p>
-    <w:p>
-      <w:pPr>
-        <w:pStyle w:val="ListBullet"/>
-      </w:pPr>
-      <w:r>
-        <w:t>Experience managing crews, budgets, and production schedules for communications projects in places like Mexico, Brazil, the Middle East, the United Kingdom, Australia, Romania, and South Korea, all in addition to managing hundreds of independent projects from the U.S. headquarter offices.</w:t>
-      </w:r>
-    </w:p>
-    <w:sdt>
-      <w:sdtPr>
-        <w:alias w:val="Experience:"/>
-        <w:tag w:val="Experience:"/>
-        <w:id w:val="171684534"/>
-        <w:placeholder>
-          <w:docPart w:val="82A0C27032854ED8B2B09A50153E13FA"/>
-        </w:placeholder>
-        <w:temporary/>
-        <w:showingPlcHdr/>
-        <w15:appearance w15:val="hidden"/>
-      </w:sdtPr>
-      <w:sdtEndPr/>
-      <w:sdtContent>
-        <w:p>
-          <w:pPr>
-            <w:pStyle w:val="Heading1"/>
-          </w:pPr>
-          <w:r>
-            <w:t>Experience</w:t>
-          </w:r>
-        </w:p>
-      </w:sdtContent>
-    </w:sdt>
-    <w:p>
-      <w:pPr>
-        <w:pStyle w:val="Heading2"/>
-      </w:pPr>
-      <w:sdt>
-        <w:sdtPr>
-          <w:alias w:val="Job Title 1:"/>
-          <w:tag w:val="Job Title 1:"/>
-          <w:id w:val="-1093548063"/>
-          <w:placeholder>
-            <w:docPart w:val="6B0D272E2B6B47AA9B0F08BBCA402B27"/>
-          </w:placeholder>
-          <w:temporary/>
-          <w:showingPlcHdr/>
-          <w15:appearance w15:val="hidden"/>
-          <w:text/>
-        </w:sdtPr>
-        <w:sdtEndPr/>
-        <w:sdtContent>
-          <w:r>
-            <w:t>Job Title</w:t>
-          </w:r>
-        </w:sdtContent>
-      </w:sdt>
-      <w:r>
-        <w:t> | </w:t>
-      </w:r>
-      <w:sdt>
-        <w:sdtPr>
-          <w:alias w:val="Company for Job 1:"/>
-          <w:tag w:val="Company for Job 1:"/>
-          <w:id w:val="2063141089"/>
-          <w:placeholder>
-            <w:docPart w:val="2DD0C5CB12AC4CBBA8017CBA4C68A027"/>
-          </w:placeholder>
-          <w:temporary/>
-          <w:showingPlcHdr/>
-          <w15:appearance w15:val="hidden"/>
-          <w:text/>
-        </w:sdtPr>
-        <w:sdtEndPr/>
-        <w:sdtContent>
-          <w:r>
-            <w:t>Company</w:t>
-          </w:r>
-        </w:sdtContent>
-      </w:sdt>
-      <w:r>
-        <w:t> | </w:t>
-      </w:r>
-      <w:sdt>
-        <w:sdtPr>
-          <w:alias w:val="Dates From - To for Job 1:"/>
-          <w:tag w:val="Dates From - To for Job 1:"/>
-          <w:id w:val="-577978458"/>
-          <w:placeholder>
-            <w:docPart w:val="36C0E16CB38546F1B8439F7F7DCC57E7"/>
-          </w:placeholder>
-          <w:temporary/>
-          <w:showingPlcHdr/>
-          <w15:appearance w15:val="hidden"/>
-          <w:text/>
-        </w:sdtPr>
-        <w:sdtEndPr/>
-        <w:sdtContent>
-          <w:r>
-            <w:t>Dates From - To</w:t>
-          </w:r>
-        </w:sdtContent>
-      </w:sdt>
-    </w:p>
-    <w:sdt>
-      <w:sdtPr>
-        <w:alias w:val="Key responsibilities for Job Title 1:"/>
-        <w:tag w:val="Key responsibilities for Job Title 1:"/>
-        <w:id w:val="-513455036"/>
-        <w:placeholder>
-          <w:docPart w:val="92BB4252D7234E6BAF9A4CFEAB3F32C0"/>
-        </w:placeholder>
-        <w:temporary/>
-        <w:showingPlcHdr/>
-        <w15:appearance w15:val="hidden"/>
-      </w:sdtPr>
-      <w:sdtEndPr/>
-      <w:sdtContent>
-        <w:p>
-          <w:pPr>
-            <w:pStyle w:val="ListBullet"/>
-          </w:pPr>
-          <w:r>
-            <w:t>This is the place for a brief summary of your key responsibilities and most stellar accomplishments.</w:t>
-          </w:r>
-        </w:p>
-      </w:sdtContent>
-    </w:sdt>
-    <w:p>
-      <w:pPr>
-        <w:pStyle w:val="Heading2"/>
-      </w:pPr>
-      <w:sdt>
-        <w:sdtPr>
-          <w:alias w:val="Job Title 2:"/>
-          <w:tag w:val="Job Title 2:"/>
-          <w:id w:val="-915553614"/>
-          <w:placeholder>
-            <w:docPart w:val="8935E15554D2469CA70C818E74CEE6A5"/>
-          </w:placeholder>
-          <w:temporary/>
-          <w:showingPlcHdr/>
-          <w15:appearance w15:val="hidden"/>
-          <w:text/>
-        </w:sdtPr>
-        <w:sdtEndPr/>
-        <w:sdtContent>
-          <w:r>
-            <w:t>Job Title</w:t>
-          </w:r>
-        </w:sdtContent>
-      </w:sdt>
-      <w:r>
-        <w:t> | </w:t>
-      </w:r>
-      <w:sdt>
-        <w:sdtPr>
-          <w:alias w:val="Company for Job 2:"/>
-          <w:tag w:val="Company for Job 2:"/>
-          <w:id w:val="-1671783373"/>
-          <w:placeholder>
-            <w:docPart w:val="362157BB0C804518A850D3D26ABB154A"/>
-          </w:placeholder>
-          <w:temporary/>
-          <w:showingPlcHdr/>
-          <w15:appearance w15:val="hidden"/>
-          <w:text/>
-        </w:sdtPr>
-        <w:sdtEndPr/>
-        <w:sdtContent>
-          <w:r>
-            <w:t>Company</w:t>
-          </w:r>
-        </w:sdtContent>
-      </w:sdt>
-      <w:r>
-        <w:t> | </w:t>
-      </w:r>
-      <w:sdt>
-        <w:sdtPr>
-          <w:alias w:val="Dates From - To for Job 2:"/>
-          <w:tag w:val="Dates From - To for Job 2:"/>
-          <w:id w:val="-1256672044"/>
-          <w:placeholder>
-            <w:docPart w:val="94B36D27DA52469DBBB5CB5CBDE16C9C"/>
-          </w:placeholder>
-          <w:temporary/>
-          <w:showingPlcHdr/>
-          <w15:appearance w15:val="hidden"/>
-          <w:text/>
-        </w:sdtPr>
-        <w:sdtEndPr/>
-        <w:sdtContent>
-          <w:r>
-            <w:t>Dates From - To</w:t>
-          </w:r>
-        </w:sdtContent>
-      </w:sdt>
-    </w:p>
-    <w:sdt>
-      <w:sdtPr>
-        <w:alias w:val="Key responsibilities for Job Title 2:"/>
-        <w:tag w:val="Key responsibilities for Job Title 2:"/>
-        <w:id w:val="2140524828"/>
-        <w:placeholder>
-          <w:docPart w:val="9FED88EE99784B0589F6750D5092DB8B"/>
-        </w:placeholder>
-        <w:temporary/>
-        <w:showingPlcHdr/>
-        <w15:appearance w15:val="hidden"/>
-      </w:sdtPr>
-      <w:sdtEndPr/>
-      <w:sdtContent>
-        <w:bookmarkStart w:id="0" w:name="_GoBack" w:displacedByCustomXml="prev"/>
-        <w:p>
-          <w:pPr>
-            <w:pStyle w:val="ListBullet"/>
-          </w:pPr>
-          <w:r>
-            <w:t>This is the place for a brief summary of your key responsibilities and most stellar accomplishments.</w:t>
-          </w:r>
-        </w:p>
-        <w:bookmarkEnd w:id="0" w:displacedByCustomXml="next"/>
-      </w:sdtContent>
-    </w:sdt>
+        <w:t>Short List of Accomplishments</w:t>
+      </w:r>
+    </w:p>
+    <w:p>
+      <w:pPr>
+        <w:numPr>
+          <w:ilvl w:val="0"/>
+          <w:numId w:val="21"/>
+        </w:numPr>
+        <w:spacing w:line="288" w:lineRule="auto"/>
+        <w:contextualSpacing/>
+      </w:pPr>
+      <w:r>
+        <w:t>Launched the company's first employee-focused safety culture magazine, managing everything from original concept to worldwide distribution.</w:t>
+      </w:r>
+    </w:p>
+    <w:p>
+      <w:pPr>
+        <w:numPr>
+          <w:ilvl w:val="0"/>
+          <w:numId w:val="21"/>
+        </w:numPr>
+        <w:tabs>
+          <w:tab w:val="num" w:pos="720"/>
+        </w:tabs>
+        <w:spacing w:line="288" w:lineRule="auto"/>
+        <w:contextualSpacing/>
+      </w:pPr>
+      <w:r>
+        <w:t>Successfully produced critical marketing, training, and employee culture videos to win contracts, enhance employee skills, and align employee behavior with the company's desired identity.</w:t>
+      </w:r>
+    </w:p>
+    <w:p>
+      <w:pPr>
+        <w:numPr>
+          <w:ilvl w:val="0"/>
+          <w:numId w:val="21"/>
+        </w:numPr>
+        <w:tabs>
+          <w:tab w:val="num" w:pos="720"/>
+        </w:tabs>
+        <w:spacing w:line="288" w:lineRule="auto"/>
+        <w:contextualSpacing/>
+      </w:pPr>
+      <w:r>
+        <w:t>Served as VP of HSE's proxy on the company's official website committee to ensure corporate values related to HSE excellence were represented throughout the site, and served as a proofreader for all departments' content.</w:t>
+      </w:r>
+    </w:p>
+    <w:p>
+      <w:pPr>
+        <w:numPr>
+          <w:ilvl w:val="0"/>
+          <w:numId w:val="21"/>
+        </w:numPr>
+        <w:tabs>
+          <w:tab w:val="num" w:pos="720"/>
+        </w:tabs>
+        <w:spacing w:line="288" w:lineRule="auto"/>
+        <w:contextualSpacing/>
+      </w:pPr>
+      <w:r>
+        <w:t>Supported the HSE and Operations teams in developing the company's first worldwide behavior-based safety program which led to cost savings, reduced incidents, and safer behavior among employees and third-party contractors.</w:t>
+      </w:r>
+    </w:p>
+    <w:p>
+      <w:pPr>
+        <w:numPr>
+          <w:ilvl w:val="0"/>
+          <w:numId w:val="21"/>
+        </w:numPr>
+        <w:tabs>
+          <w:tab w:val="num" w:pos="720"/>
+        </w:tabs>
+        <w:spacing w:line="288" w:lineRule="auto"/>
+        <w:contextualSpacing/>
+      </w:pPr>
+      <w:r>
+        <w:t>Served on committee to create the company's first robust employee intranet, including content and UX/UI design.</w:t>
+      </w:r>
+    </w:p>
+    <w:p>
+      <w:pPr>
+        <w:numPr>
+          <w:ilvl w:val="0"/>
+          <w:numId w:val="21"/>
+        </w:numPr>
+        <w:tabs>
+          <w:tab w:val="num" w:pos="720"/>
+        </w:tabs>
+        <w:spacing w:line="288" w:lineRule="auto"/>
+        <w:contextualSpacing/>
+      </w:pPr>
+      <w:r>
+        <w:t>Served on committee to revamp the company's global safety management system, and was responsible to help ensure that adequate training materials were produced with special emphasis on employee buy-in.</w:t>
+      </w:r>
+    </w:p>
+    <w:p>
+      <w:pPr>
+        <w:numPr>
+          <w:ilvl w:val="0"/>
+          <w:numId w:val="21"/>
+        </w:numPr>
+        <w:tabs>
+          <w:tab w:val="num" w:pos="720"/>
+        </w:tabs>
+        <w:spacing w:line="288" w:lineRule="auto"/>
+        <w:contextualSpacing/>
+      </w:pPr>
+      <w:r>
+        <w:t>Served on a committee to help address problems with recruiting qualified candidates in Romania for special, high-risk positions; and went on to produce the multimedia that dramatically improved the recruitment outcomes.</w:t>
+      </w:r>
+    </w:p>
+    <w:p>
+      <w:pPr>
+        <w:numPr>
+          <w:ilvl w:val="0"/>
+          <w:numId w:val="21"/>
+        </w:numPr>
+        <w:tabs>
+          <w:tab w:val="num" w:pos="720"/>
+        </w:tabs>
+        <w:spacing w:line="288" w:lineRule="auto"/>
+        <w:contextualSpacing/>
+      </w:pPr>
+      <w:r>
+        <w:t>Served in an R&amp;D capacity on a special committee to develop a "hands-free" tool to help eliminate hand injuries on rigs. The tool was successful went on to be produced by a vendor and is now used by companies all over the world.</w:t>
+      </w:r>
+    </w:p>
+    <w:p>
+      <w:r>
+        <w:br/>
+      </w:r>
+      <w:r>
+        <w:br/>
+      </w:r>
+      <w:hyperlink r:id="rId10" w:history="1">
+        <w:r>
+          <w:rPr>
+            <w:rStyle w:val="Hyperlink"/>
+            <w:color w:val="404040" w:themeColor="text1" w:themeTint="BF"/>
+          </w:rPr>
+          <w:t>Please c</w:t>
+        </w:r>
+        <w:r>
+          <w:rPr>
+            <w:rStyle w:val="Hyperlink"/>
+            <w:color w:val="404040" w:themeColor="text1" w:themeTint="BF"/>
+          </w:rPr>
+          <w:t>lick here to view my full professional s</w:t>
+        </w:r>
+        <w:r>
+          <w:rPr>
+            <w:rStyle w:val="Hyperlink"/>
+            <w:color w:val="404040" w:themeColor="text1" w:themeTint="BF"/>
+          </w:rPr>
+          <w:t>ite which includes my portfolio and more…</w:t>
+        </w:r>
+      </w:hyperlink>
+    </w:p>
+    <w:p>
+      <w:pPr>
+        <w:spacing w:line="288" w:lineRule="auto"/>
+        <w:ind w:left="216"/>
+        <w:contextualSpacing/>
+      </w:pPr>
+      <w:r>
+        <w:br/>
+      </w:r>
+      <w:r>
+        <w:br/>
+      </w:r>
+      <w:r>
+        <w:br/>
+      </w:r>
+      <w:r>
+        <w:br/>
+      </w:r>
+      <w:r>
+        <w:br/>
+      </w:r>
+    </w:p>
     <w:sectPr>
-      <w:footerReference w:type="default" r:id="rId8"/>
+      <w:footerReference w:type="default" r:id="rId11"/>
+      <w:footerReference w:type="first" r:id="rId12"/>
       <w:pgSz w:w="12240" w:h="15840"/>
       <w:pgMar w:top="1008" w:right="1152" w:bottom="1152" w:left="1152" w:header="720" w:footer="720" w:gutter="0"/>
       <w:pgNumType w:start="1"/>
       <w:cols w:space="720"/>
-      <w:titlePg/>
       <w:docGrid w:linePitch="360"/>
     </w:sectPr>
   </w:body>
@@ -506,35 +1040,386 @@
 
 <file path=word/footer1.xml><?xml version="1.0" encoding="utf-8"?>
 <w:ftr xmlns:wpc="http://schemas.microsoft.com/office/word/2010/wordprocessingCanvas" xmlns:mc="http://schemas.openxmlformats.org/markup-compatibility/2006" xmlns:o="urn:schemas-microsoft-com:office:office" xmlns:r="http://schemas.openxmlformats.org/officeDocument/2006/relationships" xmlns:m="http://schemas.openxmlformats.org/officeDocument/2006/math" xmlns:v="urn:schemas-microsoft-com:vml" xmlns:wp14="http://schemas.microsoft.com/office/word/2010/wordprocessingDrawing" xmlns:wp="http://schemas.openxmlformats.org/drawingml/2006/wordprocessingDrawing" xmlns:w10="urn:schemas-microsoft-com:office:word" xmlns:w="http://schemas.openxmlformats.org/wordprocessingml/2006/main" xmlns:w14="http://schemas.microsoft.com/office/word/2010/wordml" xmlns:w15="http://schemas.microsoft.com/office/word/2012/wordml" xmlns:wpg="http://schemas.microsoft.com/office/word/2010/wordprocessingGroup" xmlns:wpi="http://schemas.microsoft.com/office/word/2010/wordprocessingInk" xmlns:wne="http://schemas.microsoft.com/office/word/2006/wordml" xmlns:wps="http://schemas.microsoft.com/office/word/2010/wordprocessingShape" mc:Ignorable="w14 w15 wp14">
+  <w:sdt>
+    <w:sdtPr>
+      <w:id w:val="120280010"/>
+      <w:docPartObj>
+        <w:docPartGallery w:val="Page Numbers (Bottom of Page)"/>
+        <w:docPartUnique/>
+      </w:docPartObj>
+    </w:sdtPr>
+    <w:sdtEndPr/>
+    <w:sdtContent>
+      <w:sdt>
+        <w:sdtPr>
+          <w:id w:val="1728636285"/>
+          <w:docPartObj>
+            <w:docPartGallery w:val="Page Numbers (Top of Page)"/>
+            <w:docPartUnique/>
+          </w:docPartObj>
+        </w:sdtPr>
+        <w:sdtEndPr/>
+        <w:sdtContent>
+          <w:p>
+            <w:pPr>
+              <w:pStyle w:val="Footer"/>
+              <w:jc w:val="center"/>
+            </w:pPr>
+            <w:r>
+              <w:t xml:space="preserve">Page </w:t>
+            </w:r>
+            <w:r>
+              <w:rPr>
+                <w:b/>
+                <w:bCs/>
+                <w:sz w:val="24"/>
+                <w:szCs w:val="24"/>
+              </w:rPr>
+              <w:fldChar w:fldCharType="begin"/>
+            </w:r>
+            <w:r>
+              <w:rPr>
+                <w:b/>
+                <w:bCs/>
+              </w:rPr>
+              <w:instrText xml:space="preserve"> PAGE </w:instrText>
+            </w:r>
+            <w:r>
+              <w:rPr>
+                <w:b/>
+                <w:bCs/>
+                <w:sz w:val="24"/>
+                <w:szCs w:val="24"/>
+              </w:rPr>
+              <w:fldChar w:fldCharType="separate"/>
+            </w:r>
+            <w:r>
+              <w:rPr>
+                <w:b/>
+                <w:bCs/>
+                <w:noProof/>
+              </w:rPr>
+              <w:t>2</w:t>
+            </w:r>
+            <w:r>
+              <w:rPr>
+                <w:b/>
+                <w:bCs/>
+                <w:sz w:val="24"/>
+                <w:szCs w:val="24"/>
+              </w:rPr>
+              <w:fldChar w:fldCharType="end"/>
+            </w:r>
+            <w:r>
+              <w:t xml:space="preserve"> of </w:t>
+            </w:r>
+            <w:r>
+              <w:rPr>
+                <w:b/>
+                <w:bCs/>
+                <w:sz w:val="24"/>
+                <w:szCs w:val="24"/>
+              </w:rPr>
+              <w:fldChar w:fldCharType="begin"/>
+            </w:r>
+            <w:r>
+              <w:rPr>
+                <w:b/>
+                <w:bCs/>
+              </w:rPr>
+              <w:instrText xml:space="preserve"> NUMPAGES  </w:instrText>
+            </w:r>
+            <w:r>
+              <w:rPr>
+                <w:b/>
+                <w:bCs/>
+                <w:sz w:val="24"/>
+                <w:szCs w:val="24"/>
+              </w:rPr>
+              <w:fldChar w:fldCharType="separate"/>
+            </w:r>
+            <w:r>
+              <w:rPr>
+                <w:b/>
+                <w:bCs/>
+                <w:noProof/>
+              </w:rPr>
+              <w:t>3</w:t>
+            </w:r>
+            <w:r>
+              <w:rPr>
+                <w:b/>
+                <w:bCs/>
+                <w:sz w:val="24"/>
+                <w:szCs w:val="24"/>
+              </w:rPr>
+              <w:fldChar w:fldCharType="end"/>
+            </w:r>
+          </w:p>
+        </w:sdtContent>
+      </w:sdt>
+    </w:sdtContent>
+  </w:sdt>
   <w:p>
     <w:pPr>
       <w:pStyle w:val="Footer"/>
     </w:pPr>
-    <w:r>
-      <w:t xml:space="preserve">Page </w:t>
-    </w:r>
-    <w:r>
-      <w:fldChar w:fldCharType="begin"/>
-    </w:r>
-    <w:r>
-      <w:instrText xml:space="preserve"> PAGE   \* MERGEFORMAT </w:instrText>
-    </w:r>
-    <w:r>
-      <w:fldChar w:fldCharType="separate"/>
-    </w:r>
-    <w:r>
-      <w:rPr>
-        <w:noProof/>
-      </w:rPr>
-      <w:t>2</w:t>
-    </w:r>
-    <w:r>
-      <w:rPr>
-        <w:noProof/>
-      </w:rPr>
-      <w:fldChar w:fldCharType="end"/>
-    </w:r>
   </w:p>
+</w:ftr>
+</file>
+
+<file path=word/footer2.xml><?xml version="1.0" encoding="utf-8"?>
+<w:ftr xmlns:wpc="http://schemas.microsoft.com/office/word/2010/wordprocessingCanvas" xmlns:mc="http://schemas.openxmlformats.org/markup-compatibility/2006" xmlns:o="urn:schemas-microsoft-com:office:office" xmlns:r="http://schemas.openxmlformats.org/officeDocument/2006/relationships" xmlns:m="http://schemas.openxmlformats.org/officeDocument/2006/math" xmlns:v="urn:schemas-microsoft-com:vml" xmlns:wp14="http://schemas.microsoft.com/office/word/2010/wordprocessingDrawing" xmlns:wp="http://schemas.openxmlformats.org/drawingml/2006/wordprocessingDrawing" xmlns:w10="urn:schemas-microsoft-com:office:word" xmlns:w="http://schemas.openxmlformats.org/wordprocessingml/2006/main" xmlns:w14="http://schemas.microsoft.com/office/word/2010/wordml" xmlns:w15="http://schemas.microsoft.com/office/word/2012/wordml" xmlns:wpg="http://schemas.microsoft.com/office/word/2010/wordprocessingGroup" xmlns:wpi="http://schemas.microsoft.com/office/word/2010/wordprocessingInk" xmlns:wne="http://schemas.microsoft.com/office/word/2006/wordml" xmlns:wps="http://schemas.microsoft.com/office/word/2010/wordprocessingShape" mc:Ignorable="w14 w15 wp14">
+  <w:sdt>
+    <w:sdtPr>
+      <w:id w:val="1602674328"/>
+      <w:docPartObj>
+        <w:docPartGallery w:val="Page Numbers (Bottom of Page)"/>
+        <w:docPartUnique/>
+      </w:docPartObj>
+    </w:sdtPr>
+    <w:sdtEndPr/>
+    <w:sdtContent>
+      <w:p>
+        <w:pPr>
+          <w:pStyle w:val="Footer"/>
+        </w:pPr>
+        <w:r>
+          <w:rPr>
+            <w:noProof/>
+            <w:lang w:eastAsia="en-US"/>
+          </w:rPr>
+          <mc:AlternateContent>
+            <mc:Choice Requires="wps">
+              <w:drawing>
+                <wp:anchor distT="0" distB="0" distL="114300" distR="114300" simplePos="0" relativeHeight="251660288" behindDoc="0" locked="0" layoutInCell="1" allowOverlap="1">
+                  <wp:simplePos x="0" y="0"/>
+                  <wp:positionH relativeFrom="margin">
+                    <wp:align>center</wp:align>
+                  </wp:positionH>
+                  <wp:positionV relativeFrom="bottomMargin">
+                    <wp:align>center</wp:align>
+                  </wp:positionV>
+                  <wp:extent cx="551815" cy="238760"/>
+                  <wp:effectExtent l="19050" t="19050" r="19685" b="18415"/>
+                  <wp:wrapNone/>
+                  <wp:docPr id="2" name="Double Bracket 2"/>
+                  <wp:cNvGraphicFramePr>
+                    <a:graphicFrameLocks xmlns:a="http://schemas.openxmlformats.org/drawingml/2006/main"/>
+                  </wp:cNvGraphicFramePr>
+                  <a:graphic xmlns:a="http://schemas.openxmlformats.org/drawingml/2006/main">
+                    <a:graphicData uri="http://schemas.microsoft.com/office/word/2010/wordprocessingShape">
+                      <wps:wsp>
+                        <wps:cNvSpPr>
+                          <a:spLocks noChangeArrowheads="1"/>
+                        </wps:cNvSpPr>
+                        <wps:spPr bwMode="auto">
+                          <a:xfrm>
+                            <a:off x="0" y="0"/>
+                            <a:ext cx="551815" cy="238760"/>
+                          </a:xfrm>
+                          <a:prstGeom prst="bracketPair">
+                            <a:avLst>
+                              <a:gd name="adj" fmla="val 16667"/>
+                            </a:avLst>
+                          </a:prstGeom>
+                          <a:solidFill>
+                            <a:srgbClr val="FFFFFF"/>
+                          </a:solidFill>
+                          <a:ln w="28575">
+                            <a:solidFill>
+                              <a:srgbClr val="808080"/>
+                            </a:solidFill>
+                            <a:round/>
+                            <a:headEnd/>
+                            <a:tailEnd/>
+                          </a:ln>
+                        </wps:spPr>
+                        <wps:txbx>
+                          <w:txbxContent>
+                            <w:p>
+                              <w:pPr>
+                                <w:jc w:val="center"/>
+                              </w:pPr>
+                              <w:r>
+                                <w:fldChar w:fldCharType="begin"/>
+                              </w:r>
+                              <w:r>
+                                <w:instrText xml:space="preserve"> PAGE    \* MERGEFORMAT </w:instrText>
+                              </w:r>
+                              <w:r>
+                                <w:fldChar w:fldCharType="separate"/>
+                              </w:r>
+                              <w:r>
+                                <w:rPr>
+                                  <w:noProof/>
+                                </w:rPr>
+                                <w:t>1</w:t>
+                              </w:r>
+                              <w:r>
+                                <w:rPr>
+                                  <w:noProof/>
+                                </w:rPr>
+                                <w:fldChar w:fldCharType="end"/>
+                              </w:r>
+                            </w:p>
+                          </w:txbxContent>
+                        </wps:txbx>
+                        <wps:bodyPr rot="0" vert="horz" wrap="square" lIns="91440" tIns="0" rIns="91440" bIns="0" anchor="t" anchorCtr="0" upright="1">
+                          <a:noAutofit/>
+                        </wps:bodyPr>
+                      </wps:wsp>
+                    </a:graphicData>
+                  </a:graphic>
+                  <wp14:sizeRelH relativeFrom="margin">
+                    <wp14:pctWidth>10000</wp14:pctWidth>
+                  </wp14:sizeRelH>
+                  <wp14:sizeRelV relativeFrom="bottomMargin">
+                    <wp14:pctHeight>0</wp14:pctHeight>
+                  </wp14:sizeRelV>
+                </wp:anchor>
+              </w:drawing>
+            </mc:Choice>
+            <mc:Fallback>
+              <w:pict>
+                <v:shapetype id="_x0000_t185" coordsize="21600,21600" o:spt="185" adj="3600" path="m@0,nfqx0@0l0@2qy@0,21600em@1,nfqx21600@0l21600@2qy@1,21600em@0,nsqx0@0l0@2qy@0,21600l@1,21600qx21600@2l21600@0qy@1,xe" filled="f">
+                  <v:formulas>
+                    <v:f eqn="val #0"/>
+                    <v:f eqn="sum width 0 #0"/>
+                    <v:f eqn="sum height 0 #0"/>
+                    <v:f eqn="prod @0 2929 10000"/>
+                    <v:f eqn="sum width 0 @3"/>
+                    <v:f eqn="sum height 0 @3"/>
+                    <v:f eqn="val width"/>
+                    <v:f eqn="val height"/>
+                    <v:f eqn="prod width 1 2"/>
+                    <v:f eqn="prod height 1 2"/>
+                  </v:formulas>
+                  <v:path o:extrusionok="f" gradientshapeok="t" limo="10800,10800" o:connecttype="custom" o:connectlocs="@8,0;0,@9;@8,@7;@6,@9" textboxrect="@3,@3,@4,@5"/>
+                  <v:handles>
+                    <v:h position="#0,topLeft" switch="" xrange="0,10800"/>
+                  </v:handles>
+                </v:shapetype>
+                <v:shape id="Double Bracket 2" o:spid="_x0000_s1026" type="#_x0000_t185" style="position:absolute;left:0;text-align:left;margin-left:0;margin-top:0;width:43.45pt;height:18.8pt;z-index:251660288;visibility:visible;mso-wrap-style:square;mso-width-percent:100;mso-height-percent:0;mso-wrap-distance-left:9pt;mso-wrap-distance-top:0;mso-wrap-distance-right:9pt;mso-wrap-distance-bottom:0;mso-position-horizontal:center;mso-position-horizontal-relative:margin;mso-position-vertical:center;mso-position-vertical-relative:bottom-margin-area;mso-width-percent:100;mso-height-percent:0;mso-width-relative:margin;mso-height-relative:bottom-margin-area;v-text-anchor:top" o:gfxdata="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" filled="t" strokecolor="gray" strokeweight="2.25pt">
+                  <v:textbox inset=",0,,0">
+                    <w:txbxContent>
+                      <w:p>
+                        <w:pPr>
+                          <w:jc w:val="center"/>
+                        </w:pPr>
+                        <w:r>
+                          <w:fldChar w:fldCharType="begin"/>
+                        </w:r>
+                        <w:r>
+                          <w:instrText xml:space="preserve"> PAGE    \* MERGEFORMAT </w:instrText>
+                        </w:r>
+                        <w:r>
+                          <w:fldChar w:fldCharType="separate"/>
+                        </w:r>
+                        <w:r>
+                          <w:rPr>
+                            <w:noProof/>
+                          </w:rPr>
+                          <w:t>1</w:t>
+                        </w:r>
+                        <w:r>
+                          <w:rPr>
+                            <w:noProof/>
+                          </w:rPr>
+                          <w:fldChar w:fldCharType="end"/>
+                        </w:r>
+                      </w:p>
+                    </w:txbxContent>
+                  </v:textbox>
+                  <w10:wrap anchorx="margin" anchory="margin"/>
+                </v:shape>
+              </w:pict>
+            </mc:Fallback>
+          </mc:AlternateContent>
+        </w:r>
+        <w:r>
+          <w:rPr>
+            <w:noProof/>
+            <w:lang w:eastAsia="en-US"/>
+          </w:rPr>
+          <mc:AlternateContent>
+            <mc:Choice Requires="wps">
+              <w:drawing>
+                <wp:anchor distT="0" distB="0" distL="114300" distR="114300" simplePos="0" relativeHeight="251659264" behindDoc="0" locked="0" layoutInCell="1" allowOverlap="1">
+                  <wp:simplePos x="0" y="0"/>
+                  <wp:positionH relativeFrom="margin">
+                    <wp:align>center</wp:align>
+                  </wp:positionH>
+                  <wp:positionV relativeFrom="bottomMargin">
+                    <wp:align>center</wp:align>
+                  </wp:positionV>
+                  <wp:extent cx="5518150" cy="0"/>
+                  <wp:effectExtent l="9525" t="9525" r="6350" b="9525"/>
+                  <wp:wrapNone/>
+                  <wp:docPr id="1" name="Straight Arrow Connector 1"/>
+                  <wp:cNvGraphicFramePr>
+                    <a:graphicFrameLocks xmlns:a="http://schemas.openxmlformats.org/drawingml/2006/main"/>
+                  </wp:cNvGraphicFramePr>
+                  <a:graphic xmlns:a="http://schemas.openxmlformats.org/drawingml/2006/main">
+                    <a:graphicData uri="http://schemas.microsoft.com/office/word/2010/wordprocessingShape">
+                      <wps:wsp>
+                        <wps:cNvCnPr>
+                          <a:cxnSpLocks noChangeShapeType="1"/>
+                        </wps:cNvCnPr>
+                        <wps:spPr bwMode="auto">
+                          <a:xfrm>
+                            <a:off x="0" y="0"/>
+                            <a:ext cx="5518150" cy="0"/>
+                          </a:xfrm>
+                          <a:prstGeom prst="straightConnector1">
+                            <a:avLst/>
+                          </a:prstGeom>
+                          <a:noFill/>
+                          <a:ln w="12700">
+                            <a:solidFill>
+                              <a:srgbClr val="808080"/>
+                            </a:solidFill>
+                            <a:round/>
+                            <a:headEnd/>
+                            <a:tailEnd/>
+                          </a:ln>
+                          <a:extLst>
+                            <a:ext uri="{909E8E84-426E-40DD-AFC4-6F175D3DCCD1}">
+                              <a14:hiddenFill xmlns:a14="http://schemas.microsoft.com/office/drawing/2010/main">
+                                <a:noFill/>
+                              </a14:hiddenFill>
+                            </a:ext>
+                          </a:extLst>
+                        </wps:spPr>
+                        <wps:bodyPr/>
+                      </wps:wsp>
+                    </a:graphicData>
+                  </a:graphic>
+                  <wp14:sizeRelH relativeFrom="page">
+                    <wp14:pctWidth>0</wp14:pctWidth>
+                  </wp14:sizeRelH>
+                  <wp14:sizeRelV relativeFrom="bottomMargin">
+                    <wp14:pctHeight>0</wp14:pctHeight>
+                  </wp14:sizeRelV>
+                </wp:anchor>
+              </w:drawing>
+            </mc:Choice>
+            <mc:Fallback>
+              <w:pict>
+                <v:shapetype w14:anchorId="468277B1" id="_x0000_t32" coordsize="21600,21600" o:spt="32" o:oned="t" path="m,l21600,21600e" filled="f">
+                  <v:path arrowok="t" fillok="f" o:connecttype="none"/>
+                  <o:lock v:ext="edit" shapetype="t"/>
+                </v:shapetype>
+                <v:shape id="Straight Arrow Connector 1" o:spid="_x0000_s1026" type="#_x0000_t32" style="position:absolute;margin-left:0;margin-top:0;width:434.5pt;height:0;z-index:251659264;visibility:visible;mso-wrap-style:square;mso-width-percent:0;mso-height-percent:0;mso-wrap-distance-left:9pt;mso-wrap-distance-top:0;mso-wrap-distance-right:9pt;mso-wrap-distance-bottom:0;mso-position-horizontal:center;mso-position-horizontal-relative:margin;mso-position-vertical:center;mso-position-vertical-relative:bottom-margin-area;mso-width-percent:0;mso-height-percent:0;mso-width-relative:page;mso-height-relative:bottom-margin-area" o:gfxdata="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" strokecolor="gray" strokeweight="1pt">
+                  <w10:wrap anchorx="margin" anchory="margin"/>
+                </v:shape>
+              </w:pict>
+            </mc:Fallback>
+          </mc:AlternateContent>
+        </w:r>
+      </w:p>
+    </w:sdtContent>
+  </w:sdt>
 </w:ftr>
 </file>
 
@@ -733,7 +1618,7 @@
   <w:abstractNum w:abstractNumId="9" w15:restartNumberingAfterBreak="0">
     <w:nsid w:val="FFFFFF89"/>
     <w:multiLevelType w:val="singleLevel"/>
-    <w:tmpl w:val="879E5B4C"/>
+    <w:tmpl w:val="2C869ECC"/>
     <w:lvl w:ilvl="0">
       <w:start w:val="1"/>
       <w:numFmt w:val="bullet"/>
@@ -1326,6 +2211,155 @@
     </w:lvl>
   </w:abstractNum>
   <w:abstractNum w:abstractNumId="16" w15:restartNumberingAfterBreak="0">
+    <w:nsid w:val="3FFD0E65"/>
+    <w:multiLevelType w:val="multilevel"/>
+    <w:tmpl w:val="F6FEFB28"/>
+    <w:lvl w:ilvl="0">
+      <w:start w:val="1"/>
+      <w:numFmt w:val="bullet"/>
+      <w:lvlText w:val=""/>
+      <w:lvlJc w:val="left"/>
+      <w:pPr>
+        <w:tabs>
+          <w:tab w:val="num" w:pos="720"/>
+        </w:tabs>
+        <w:ind w:left="720" w:hanging="360"/>
+      </w:pPr>
+      <w:rPr>
+        <w:rFonts w:ascii="Symbol" w:hAnsi="Symbol" w:hint="default"/>
+        <w:sz w:val="20"/>
+      </w:rPr>
+    </w:lvl>
+    <w:lvl w:ilvl="1" w:tentative="1">
+      <w:start w:val="1"/>
+      <w:numFmt w:val="bullet"/>
+      <w:lvlText w:val="o"/>
+      <w:lvlJc w:val="left"/>
+      <w:pPr>
+        <w:tabs>
+          <w:tab w:val="num" w:pos="1440"/>
+        </w:tabs>
+        <w:ind w:left="1440" w:hanging="360"/>
+      </w:pPr>
+      <w:rPr>
+        <w:rFonts w:ascii="Courier New" w:hAnsi="Courier New" w:hint="default"/>
+        <w:sz w:val="20"/>
+      </w:rPr>
+    </w:lvl>
+    <w:lvl w:ilvl="2" w:tentative="1">
+      <w:start w:val="1"/>
+      <w:numFmt w:val="bullet"/>
+      <w:lvlText w:val=""/>
+      <w:lvlJc w:val="left"/>
+      <w:pPr>
+        <w:tabs>
+          <w:tab w:val="num" w:pos="2160"/>
+        </w:tabs>
+        <w:ind w:left="2160" w:hanging="360"/>
+      </w:pPr>
+      <w:rPr>
+        <w:rFonts w:ascii="Wingdings" w:hAnsi="Wingdings" w:hint="default"/>
+        <w:sz w:val="20"/>
+      </w:rPr>
+    </w:lvl>
+    <w:lvl w:ilvl="3" w:tentative="1">
+      <w:start w:val="1"/>
+      <w:numFmt w:val="bullet"/>
+      <w:lvlText w:val=""/>
+      <w:lvlJc w:val="left"/>
+      <w:pPr>
+        <w:tabs>
+          <w:tab w:val="num" w:pos="2880"/>
+        </w:tabs>
+        <w:ind w:left="2880" w:hanging="360"/>
+      </w:pPr>
+      <w:rPr>
+        <w:rFonts w:ascii="Wingdings" w:hAnsi="Wingdings" w:hint="default"/>
+        <w:sz w:val="20"/>
+      </w:rPr>
+    </w:lvl>
+    <w:lvl w:ilvl="4" w:tentative="1">
+      <w:start w:val="1"/>
+      <w:numFmt w:val="bullet"/>
+      <w:lvlText w:val=""/>
+      <w:lvlJc w:val="left"/>
+      <w:pPr>
+        <w:tabs>
+          <w:tab w:val="num" w:pos="3600"/>
+        </w:tabs>
+        <w:ind w:left="3600" w:hanging="360"/>
+      </w:pPr>
+      <w:rPr>
+        <w:rFonts w:ascii="Wingdings" w:hAnsi="Wingdings" w:hint="default"/>
+        <w:sz w:val="20"/>
+      </w:rPr>
+    </w:lvl>
+    <w:lvl w:ilvl="5" w:tentative="1">
+      <w:start w:val="1"/>
+      <w:numFmt w:val="bullet"/>
+      <w:lvlText w:val=""/>
+      <w:lvlJc w:val="left"/>
+      <w:pPr>
+        <w:tabs>
+          <w:tab w:val="num" w:pos="4320"/>
+        </w:tabs>
+        <w:ind w:left="4320" w:hanging="360"/>
+      </w:pPr>
+      <w:rPr>
+        <w:rFonts w:ascii="Wingdings" w:hAnsi="Wingdings" w:hint="default"/>
+        <w:sz w:val="20"/>
+      </w:rPr>
+    </w:lvl>
+    <w:lvl w:ilvl="6" w:tentative="1">
+      <w:start w:val="1"/>
+      <w:numFmt w:val="bullet"/>
+      <w:lvlText w:val=""/>
+      <w:lvlJc w:val="left"/>
+      <w:pPr>
+        <w:tabs>
+          <w:tab w:val="num" w:pos="5040"/>
+        </w:tabs>
+        <w:ind w:left="5040" w:hanging="360"/>
+      </w:pPr>
+      <w:rPr>
+        <w:rFonts w:ascii="Wingdings" w:hAnsi="Wingdings" w:hint="default"/>
+        <w:sz w:val="20"/>
+      </w:rPr>
+    </w:lvl>
+    <w:lvl w:ilvl="7" w:tentative="1">
+      <w:start w:val="1"/>
+      <w:numFmt w:val="bullet"/>
+      <w:lvlText w:val=""/>
+      <w:lvlJc w:val="left"/>
+      <w:pPr>
+        <w:tabs>
+          <w:tab w:val="num" w:pos="5760"/>
+        </w:tabs>
+        <w:ind w:left="5760" w:hanging="360"/>
+      </w:pPr>
+      <w:rPr>
+        <w:rFonts w:ascii="Wingdings" w:hAnsi="Wingdings" w:hint="default"/>
+        <w:sz w:val="20"/>
+      </w:rPr>
+    </w:lvl>
+    <w:lvl w:ilvl="8" w:tentative="1">
+      <w:start w:val="1"/>
+      <w:numFmt w:val="bullet"/>
+      <w:lvlText w:val=""/>
+      <w:lvlJc w:val="left"/>
+      <w:pPr>
+        <w:tabs>
+          <w:tab w:val="num" w:pos="6480"/>
+        </w:tabs>
+        <w:ind w:left="6480" w:hanging="360"/>
+      </w:pPr>
+      <w:rPr>
+        <w:rFonts w:ascii="Wingdings" w:hAnsi="Wingdings" w:hint="default"/>
+        <w:sz w:val="20"/>
+      </w:rPr>
+    </w:lvl>
+  </w:abstractNum>
+  <w:abstractNum w:abstractNumId="17" w15:restartNumberingAfterBreak="0">
     <w:nsid w:val="52D80155"/>
     <w:multiLevelType w:val="multilevel"/>
     <w:tmpl w:val="0409001D"/>
@@ -1411,7 +2445,7 @@
       </w:pPr>
     </w:lvl>
   </w:abstractNum>
-  <w:abstractNum w:abstractNumId="17" w15:restartNumberingAfterBreak="0">
+  <w:abstractNum w:abstractNumId="18" w15:restartNumberingAfterBreak="0">
     <w:nsid w:val="52FC5048"/>
     <w:multiLevelType w:val="multilevel"/>
     <w:tmpl w:val="04090023"/>
@@ -1498,7 +2532,7 @@
       </w:pPr>
     </w:lvl>
   </w:abstractNum>
-  <w:abstractNum w:abstractNumId="18" w15:restartNumberingAfterBreak="0">
+  <w:abstractNum w:abstractNumId="19" w15:restartNumberingAfterBreak="0">
     <w:nsid w:val="6D9D5ECA"/>
     <w:multiLevelType w:val="multilevel"/>
     <w:tmpl w:val="2DB03242"/>
@@ -1639,7 +2673,7 @@
       </w:rPr>
     </w:lvl>
   </w:abstractNum>
-  <w:abstractNum w:abstractNumId="19" w15:restartNumberingAfterBreak="0">
+  <w:abstractNum w:abstractNumId="20" w15:restartNumberingAfterBreak="0">
     <w:nsid w:val="71866955"/>
     <w:multiLevelType w:val="multilevel"/>
     <w:tmpl w:val="01684A10"/>
@@ -1724,6 +2758,155 @@
       <w:pPr>
         <w:ind w:left="1584" w:hanging="144"/>
       </w:pPr>
+    </w:lvl>
+  </w:abstractNum>
+  <w:abstractNum w:abstractNumId="21" w15:restartNumberingAfterBreak="0">
+    <w:nsid w:val="7BD61A1A"/>
+    <w:multiLevelType w:val="multilevel"/>
+    <w:tmpl w:val="1D524204"/>
+    <w:lvl w:ilvl="0">
+      <w:start w:val="1"/>
+      <w:numFmt w:val="bullet"/>
+      <w:lvlText w:val=""/>
+      <w:lvlJc w:val="left"/>
+      <w:pPr>
+        <w:tabs>
+          <w:tab w:val="num" w:pos="720"/>
+        </w:tabs>
+        <w:ind w:left="720" w:hanging="360"/>
+      </w:pPr>
+      <w:rPr>
+        <w:rFonts w:ascii="Symbol" w:hAnsi="Symbol" w:hint="default"/>
+        <w:sz w:val="20"/>
+      </w:rPr>
+    </w:lvl>
+    <w:lvl w:ilvl="1" w:tentative="1">
+      <w:start w:val="1"/>
+      <w:numFmt w:val="bullet"/>
+      <w:lvlText w:val="o"/>
+      <w:lvlJc w:val="left"/>
+      <w:pPr>
+        <w:tabs>
+          <w:tab w:val="num" w:pos="1440"/>
+        </w:tabs>
+        <w:ind w:left="1440" w:hanging="360"/>
+      </w:pPr>
+      <w:rPr>
+        <w:rFonts w:ascii="Courier New" w:hAnsi="Courier New" w:hint="default"/>
+        <w:sz w:val="20"/>
+      </w:rPr>
+    </w:lvl>
+    <w:lvl w:ilvl="2" w:tentative="1">
+      <w:start w:val="1"/>
+      <w:numFmt w:val="bullet"/>
+      <w:lvlText w:val=""/>
+      <w:lvlJc w:val="left"/>
+      <w:pPr>
+        <w:tabs>
+          <w:tab w:val="num" w:pos="2160"/>
+        </w:tabs>
+        <w:ind w:left="2160" w:hanging="360"/>
+      </w:pPr>
+      <w:rPr>
+        <w:rFonts w:ascii="Wingdings" w:hAnsi="Wingdings" w:hint="default"/>
+        <w:sz w:val="20"/>
+      </w:rPr>
+    </w:lvl>
+    <w:lvl w:ilvl="3" w:tentative="1">
+      <w:start w:val="1"/>
+      <w:numFmt w:val="bullet"/>
+      <w:lvlText w:val=""/>
+      <w:lvlJc w:val="left"/>
+      <w:pPr>
+        <w:tabs>
+          <w:tab w:val="num" w:pos="2880"/>
+        </w:tabs>
+        <w:ind w:left="2880" w:hanging="360"/>
+      </w:pPr>
+      <w:rPr>
+        <w:rFonts w:ascii="Wingdings" w:hAnsi="Wingdings" w:hint="default"/>
+        <w:sz w:val="20"/>
+      </w:rPr>
+    </w:lvl>
+    <w:lvl w:ilvl="4" w:tentative="1">
+      <w:start w:val="1"/>
+      <w:numFmt w:val="bullet"/>
+      <w:lvlText w:val=""/>
+      <w:lvlJc w:val="left"/>
+      <w:pPr>
+        <w:tabs>
+          <w:tab w:val="num" w:pos="3600"/>
+        </w:tabs>
+        <w:ind w:left="3600" w:hanging="360"/>
+      </w:pPr>
+      <w:rPr>
+        <w:rFonts w:ascii="Wingdings" w:hAnsi="Wingdings" w:hint="default"/>
+        <w:sz w:val="20"/>
+      </w:rPr>
+    </w:lvl>
+    <w:lvl w:ilvl="5" w:tentative="1">
+      <w:start w:val="1"/>
+      <w:numFmt w:val="bullet"/>
+      <w:lvlText w:val=""/>
+      <w:lvlJc w:val="left"/>
+      <w:pPr>
+        <w:tabs>
+          <w:tab w:val="num" w:pos="4320"/>
+        </w:tabs>
+        <w:ind w:left="4320" w:hanging="360"/>
+      </w:pPr>
+      <w:rPr>
+        <w:rFonts w:ascii="Wingdings" w:hAnsi="Wingdings" w:hint="default"/>
+        <w:sz w:val="20"/>
+      </w:rPr>
+    </w:lvl>
+    <w:lvl w:ilvl="6" w:tentative="1">
+      <w:start w:val="1"/>
+      <w:numFmt w:val="bullet"/>
+      <w:lvlText w:val=""/>
+      <w:lvlJc w:val="left"/>
+      <w:pPr>
+        <w:tabs>
+          <w:tab w:val="num" w:pos="5040"/>
+        </w:tabs>
+        <w:ind w:left="5040" w:hanging="360"/>
+      </w:pPr>
+      <w:rPr>
+        <w:rFonts w:ascii="Wingdings" w:hAnsi="Wingdings" w:hint="default"/>
+        <w:sz w:val="20"/>
+      </w:rPr>
+    </w:lvl>
+    <w:lvl w:ilvl="7" w:tentative="1">
+      <w:start w:val="1"/>
+      <w:numFmt w:val="bullet"/>
+      <w:lvlText w:val=""/>
+      <w:lvlJc w:val="left"/>
+      <w:pPr>
+        <w:tabs>
+          <w:tab w:val="num" w:pos="5760"/>
+        </w:tabs>
+        <w:ind w:left="5760" w:hanging="360"/>
+      </w:pPr>
+      <w:rPr>
+        <w:rFonts w:ascii="Wingdings" w:hAnsi="Wingdings" w:hint="default"/>
+        <w:sz w:val="20"/>
+      </w:rPr>
+    </w:lvl>
+    <w:lvl w:ilvl="8" w:tentative="1">
+      <w:start w:val="1"/>
+      <w:numFmt w:val="bullet"/>
+      <w:lvlText w:val=""/>
+      <w:lvlJc w:val="left"/>
+      <w:pPr>
+        <w:tabs>
+          <w:tab w:val="num" w:pos="6480"/>
+        </w:tabs>
+        <w:ind w:left="6480" w:hanging="360"/>
+      </w:pPr>
+      <w:rPr>
+        <w:rFonts w:ascii="Wingdings" w:hAnsi="Wingdings" w:hint="default"/>
+        <w:sz w:val="20"/>
+      </w:rPr>
     </w:lvl>
   </w:abstractNum>
   <w:num w:numId="1">
@@ -1778,7 +2961,7 @@
     <w:abstractNumId w:val="13"/>
   </w:num>
   <w:num w:numId="15">
-    <w:abstractNumId w:val="16"/>
+    <w:abstractNumId w:val="17"/>
   </w:num>
   <w:num w:numId="16">
     <w:abstractNumId w:val="12"/>
@@ -1790,10 +2973,10 @@
     <w:abstractNumId w:val="10"/>
   </w:num>
   <w:num w:numId="19">
-    <w:abstractNumId w:val="19"/>
+    <w:abstractNumId w:val="20"/>
   </w:num>
   <w:num w:numId="20">
-    <w:abstractNumId w:val="17"/>
+    <w:abstractNumId w:val="18"/>
   </w:num>
   <w:num w:numId="21">
     <w:abstractNumId w:val="11"/>
@@ -1802,7 +2985,13 @@
     <w:abstractNumId w:val="14"/>
   </w:num>
   <w:num w:numId="23">
-    <w:abstractNumId w:val="18"/>
+    <w:abstractNumId w:val="19"/>
+  </w:num>
+  <w:num w:numId="24">
+    <w:abstractNumId w:val="16"/>
+  </w:num>
+  <w:num w:numId="25">
+    <w:abstractNumId w:val="21"/>
   </w:num>
 </w:numbering>
 </file>
@@ -1874,7 +3063,7 @@
     <w:lsdException w:name="macro" w:semiHidden="1" w:unhideWhenUsed="1"/>
     <w:lsdException w:name="toa heading" w:semiHidden="1" w:unhideWhenUsed="1"/>
     <w:lsdException w:name="List" w:semiHidden="1" w:unhideWhenUsed="1"/>
-    <w:lsdException w:name="List Bullet" w:semiHidden="1" w:uiPriority="1" w:unhideWhenUsed="1" w:qFormat="1"/>
+    <w:lsdException w:name="List Bullet" w:semiHidden="1" w:uiPriority="10" w:unhideWhenUsed="1" w:qFormat="1"/>
     <w:lsdException w:name="List Number" w:uiPriority="11" w:qFormat="1"/>
     <w:lsdException w:name="List 2" w:semiHidden="1" w:unhideWhenUsed="1"/>
     <w:lsdException w:name="List 3" w:semiHidden="1" w:unhideWhenUsed="1"/>
@@ -2250,13 +3439,35 @@
       <w:szCs w:val="26"/>
     </w:rPr>
   </w:style>
+  <w:style w:type="paragraph" w:styleId="Heading4">
+    <w:name w:val="heading 4"/>
+    <w:basedOn w:val="Normal"/>
+    <w:next w:val="Normal"/>
+    <w:link w:val="Heading4Char"/>
+    <w:uiPriority w:val="9"/>
+    <w:semiHidden/>
+    <w:unhideWhenUsed/>
+    <w:qFormat/>
+    <w:rsid w:val="000D43F3"/>
+    <w:pPr>
+      <w:keepNext/>
+      <w:keepLines/>
+      <w:spacing w:before="40" w:after="0"/>
+      <w:outlineLvl w:val="3"/>
+    </w:pPr>
+    <w:rPr>
+      <w:rFonts w:asciiTheme="majorHAnsi" w:eastAsiaTheme="majorEastAsia" w:hAnsiTheme="majorHAnsi" w:cstheme="majorBidi"/>
+      <w:i/>
+      <w:iCs/>
+      <w:color w:val="2A7B88" w:themeColor="accent1" w:themeShade="BF"/>
+    </w:rPr>
+  </w:style>
   <w:style w:type="paragraph" w:styleId="Heading5">
     <w:name w:val="heading 5"/>
     <w:basedOn w:val="Normal"/>
     <w:next w:val="Normal"/>
     <w:link w:val="Heading5Char"/>
     <w:uiPriority w:val="9"/>
-    <w:semiHidden/>
     <w:unhideWhenUsed/>
     <w:qFormat/>
     <w:rsid w:val="00D076A6"/>
@@ -2581,7 +3792,6 @@
     <w:name w:val="Hyperlink"/>
     <w:basedOn w:val="DefaultParagraphFont"/>
     <w:uiPriority w:val="99"/>
-    <w:semiHidden/>
     <w:unhideWhenUsed/>
     <w:rsid w:val="00E83E4B"/>
     <w:rPr>
@@ -3034,10 +4244,23 @@
     <w:basedOn w:val="DefaultParagraphFont"/>
     <w:link w:val="Heading5"/>
     <w:uiPriority w:val="9"/>
-    <w:semiHidden/>
     <w:rsid w:val="00D076A6"/>
     <w:rPr>
       <w:rFonts w:asciiTheme="majorHAnsi" w:eastAsiaTheme="majorEastAsia" w:hAnsiTheme="majorHAnsi" w:cstheme="majorBidi"/>
+      <w:color w:val="2A7B88" w:themeColor="accent1" w:themeShade="BF"/>
+    </w:rPr>
+  </w:style>
+  <w:style w:type="character" w:customStyle="1" w:styleId="Heading4Char">
+    <w:name w:val="Heading 4 Char"/>
+    <w:basedOn w:val="DefaultParagraphFont"/>
+    <w:link w:val="Heading4"/>
+    <w:uiPriority w:val="9"/>
+    <w:semiHidden/>
+    <w:rsid w:val="000D43F3"/>
+    <w:rPr>
+      <w:rFonts w:asciiTheme="majorHAnsi" w:eastAsiaTheme="majorEastAsia" w:hAnsiTheme="majorHAnsi" w:cstheme="majorBidi"/>
+      <w:i/>
+      <w:iCs/>
       <w:color w:val="2A7B88" w:themeColor="accent1" w:themeShade="BF"/>
     </w:rPr>
   </w:style>
@@ -3069,240 +4292,6 @@
           </w:pPr>
           <w:r>
             <w:t>Education</w:t>
-          </w:r>
-        </w:p>
-      </w:docPartBody>
-    </w:docPart>
-    <w:docPart>
-      <w:docPartPr>
-        <w:name w:val="82A0C27032854ED8B2B09A50153E13FA"/>
-        <w:category>
-          <w:name w:val="General"/>
-          <w:gallery w:val="placeholder"/>
-        </w:category>
-        <w:types>
-          <w:type w:val="bbPlcHdr"/>
-        </w:types>
-        <w:behaviors>
-          <w:behavior w:val="content"/>
-        </w:behaviors>
-        <w:guid w:val="{14D08F4D-5EFD-42F6-A7F0-EC67027DC48D}"/>
-      </w:docPartPr>
-      <w:docPartBody>
-        <w:p>
-          <w:pPr>
-            <w:pStyle w:val="82A0C27032854ED8B2B09A50153E13FA"/>
-          </w:pPr>
-          <w:r>
-            <w:t>Experience</w:t>
-          </w:r>
-        </w:p>
-      </w:docPartBody>
-    </w:docPart>
-    <w:docPart>
-      <w:docPartPr>
-        <w:name w:val="6B0D272E2B6B47AA9B0F08BBCA402B27"/>
-        <w:category>
-          <w:name w:val="General"/>
-          <w:gallery w:val="placeholder"/>
-        </w:category>
-        <w:types>
-          <w:type w:val="bbPlcHdr"/>
-        </w:types>
-        <w:behaviors>
-          <w:behavior w:val="content"/>
-        </w:behaviors>
-        <w:guid w:val="{2B8D7D57-D640-4A17-9D0E-F39A4352AA08}"/>
-      </w:docPartPr>
-      <w:docPartBody>
-        <w:p>
-          <w:pPr>
-            <w:pStyle w:val="6B0D272E2B6B47AA9B0F08BBCA402B27"/>
-          </w:pPr>
-          <w:r>
-            <w:t>Job Title</w:t>
-          </w:r>
-        </w:p>
-      </w:docPartBody>
-    </w:docPart>
-    <w:docPart>
-      <w:docPartPr>
-        <w:name w:val="2DD0C5CB12AC4CBBA8017CBA4C68A027"/>
-        <w:category>
-          <w:name w:val="General"/>
-          <w:gallery w:val="placeholder"/>
-        </w:category>
-        <w:types>
-          <w:type w:val="bbPlcHdr"/>
-        </w:types>
-        <w:behaviors>
-          <w:behavior w:val="content"/>
-        </w:behaviors>
-        <w:guid w:val="{B16886BB-9451-45CD-AAAC-A0C79AC748E6}"/>
-      </w:docPartPr>
-      <w:docPartBody>
-        <w:p>
-          <w:pPr>
-            <w:pStyle w:val="2DD0C5CB12AC4CBBA8017CBA4C68A027"/>
-          </w:pPr>
-          <w:r>
-            <w:t>Company</w:t>
-          </w:r>
-        </w:p>
-      </w:docPartBody>
-    </w:docPart>
-    <w:docPart>
-      <w:docPartPr>
-        <w:name w:val="36C0E16CB38546F1B8439F7F7DCC57E7"/>
-        <w:category>
-          <w:name w:val="General"/>
-          <w:gallery w:val="placeholder"/>
-        </w:category>
-        <w:types>
-          <w:type w:val="bbPlcHdr"/>
-        </w:types>
-        <w:behaviors>
-          <w:behavior w:val="content"/>
-        </w:behaviors>
-        <w:guid w:val="{BBFF2691-6548-4963-B96E-A640C113F3B8}"/>
-      </w:docPartPr>
-      <w:docPartBody>
-        <w:p>
-          <w:pPr>
-            <w:pStyle w:val="36C0E16CB38546F1B8439F7F7DCC57E7"/>
-          </w:pPr>
-          <w:r>
-            <w:t>Dates From - To</w:t>
-          </w:r>
-        </w:p>
-      </w:docPartBody>
-    </w:docPart>
-    <w:docPart>
-      <w:docPartPr>
-        <w:name w:val="92BB4252D7234E6BAF9A4CFEAB3F32C0"/>
-        <w:category>
-          <w:name w:val="General"/>
-          <w:gallery w:val="placeholder"/>
-        </w:category>
-        <w:types>
-          <w:type w:val="bbPlcHdr"/>
-        </w:types>
-        <w:behaviors>
-          <w:behavior w:val="content"/>
-        </w:behaviors>
-        <w:guid w:val="{B6E3A7E6-5875-481E-AB2B-C77897699AD7}"/>
-      </w:docPartPr>
-      <w:docPartBody>
-        <w:p>
-          <w:pPr>
-            <w:pStyle w:val="92BB4252D7234E6BAF9A4CFEAB3F32C0"/>
-          </w:pPr>
-          <w:r>
-            <w:t>This is the place for a brief summary of your key responsibilities and most stellar accomplishments.</w:t>
-          </w:r>
-        </w:p>
-      </w:docPartBody>
-    </w:docPart>
-    <w:docPart>
-      <w:docPartPr>
-        <w:name w:val="8935E15554D2469CA70C818E74CEE6A5"/>
-        <w:category>
-          <w:name w:val="General"/>
-          <w:gallery w:val="placeholder"/>
-        </w:category>
-        <w:types>
-          <w:type w:val="bbPlcHdr"/>
-        </w:types>
-        <w:behaviors>
-          <w:behavior w:val="content"/>
-        </w:behaviors>
-        <w:guid w:val="{5A13320A-5950-4836-BD33-33C5826AB1B1}"/>
-      </w:docPartPr>
-      <w:docPartBody>
-        <w:p>
-          <w:pPr>
-            <w:pStyle w:val="8935E15554D2469CA70C818E74CEE6A5"/>
-          </w:pPr>
-          <w:r>
-            <w:t>Job Title</w:t>
-          </w:r>
-        </w:p>
-      </w:docPartBody>
-    </w:docPart>
-    <w:docPart>
-      <w:docPartPr>
-        <w:name w:val="362157BB0C804518A850D3D26ABB154A"/>
-        <w:category>
-          <w:name w:val="General"/>
-          <w:gallery w:val="placeholder"/>
-        </w:category>
-        <w:types>
-          <w:type w:val="bbPlcHdr"/>
-        </w:types>
-        <w:behaviors>
-          <w:behavior w:val="content"/>
-        </w:behaviors>
-        <w:guid w:val="{1D94AD41-F285-4A87-A62A-F7820BD1C5CB}"/>
-      </w:docPartPr>
-      <w:docPartBody>
-        <w:p>
-          <w:pPr>
-            <w:pStyle w:val="362157BB0C804518A850D3D26ABB154A"/>
-          </w:pPr>
-          <w:r>
-            <w:t>Company</w:t>
-          </w:r>
-        </w:p>
-      </w:docPartBody>
-    </w:docPart>
-    <w:docPart>
-      <w:docPartPr>
-        <w:name w:val="94B36D27DA52469DBBB5CB5CBDE16C9C"/>
-        <w:category>
-          <w:name w:val="General"/>
-          <w:gallery w:val="placeholder"/>
-        </w:category>
-        <w:types>
-          <w:type w:val="bbPlcHdr"/>
-        </w:types>
-        <w:behaviors>
-          <w:behavior w:val="content"/>
-        </w:behaviors>
-        <w:guid w:val="{2ADBB13B-3925-443F-959E-BAC796029FE9}"/>
-      </w:docPartPr>
-      <w:docPartBody>
-        <w:p>
-          <w:pPr>
-            <w:pStyle w:val="94B36D27DA52469DBBB5CB5CBDE16C9C"/>
-          </w:pPr>
-          <w:r>
-            <w:t>Dates From - To</w:t>
-          </w:r>
-        </w:p>
-      </w:docPartBody>
-    </w:docPart>
-    <w:docPart>
-      <w:docPartPr>
-        <w:name w:val="9FED88EE99784B0589F6750D5092DB8B"/>
-        <w:category>
-          <w:name w:val="General"/>
-          <w:gallery w:val="placeholder"/>
-        </w:category>
-        <w:types>
-          <w:type w:val="bbPlcHdr"/>
-        </w:types>
-        <w:behaviors>
-          <w:behavior w:val="content"/>
-        </w:behaviors>
-        <w:guid w:val="{0AF6C671-49AF-4107-8E25-2BC03534F3A5}"/>
-      </w:docPartPr>
-      <w:docPartBody>
-        <w:p>
-          <w:pPr>
-            <w:pStyle w:val="9FED88EE99784B0589F6750D5092DB8B"/>
-          </w:pPr>
-          <w:r>
-            <w:t>This is the place for a brief summary of your key responsibilities and most stellar accomplishments.</w:t>
           </w:r>
         </w:p>
       </w:docPartBody>
@@ -3349,10 +4338,11 @@
     <w:sig w:usb0="00000000" w:usb1="10000000" w:usb2="00000000" w:usb3="00000000" w:csb0="80000000" w:csb1="00000000"/>
   </w:font>
   <w:font w:name="HGMinchoB">
+    <w:altName w:val="MS Gothic"/>
     <w:charset w:val="80"/>
     <w:family w:val="roman"/>
     <w:pitch w:val="fixed"/>
-    <w:sig w:usb0="80000281" w:usb1="28C76CF8" w:usb2="00000010" w:usb3="00000000" w:csb0="00020000" w:csb1="00000000"/>
+    <w:sig w:usb0="00000000" w:usb1="28C76CF8" w:usb2="00000010" w:usb3="00000000" w:csb0="00020000" w:csb1="00000000"/>
   </w:font>
   <w:font w:name="Segoe UI">
     <w:panose1 w:val="020B0502040204020203"/>
@@ -3367,13 +4357,6 @@
     <w:family w:val="modern"/>
     <w:pitch w:val="fixed"/>
     <w:sig w:usb0="E00006FF" w:usb1="0000FCFF" w:usb2="00000001" w:usb3="00000000" w:csb0="0000019F" w:csb1="00000000"/>
-  </w:font>
-  <w:font w:name="Arial">
-    <w:panose1 w:val="020B0604020202020204"/>
-    <w:charset w:val="00"/>
-    <w:family w:val="swiss"/>
-    <w:pitch w:val="variable"/>
-    <w:sig w:usb0="E0002EFF" w:usb1="C0007843" w:usb2="00000009" w:usb3="00000000" w:csb0="000001FF" w:csb1="00000000"/>
   </w:font>
   <w:font w:name="Calibri">
     <w:panose1 w:val="020F0502020204030204"/>
@@ -3407,8 +4390,13 @@
   </w:compat>
   <w:rsids>
     <w:rsidRoot w:val="006C7A31"/>
-    <w:rsid w:val="006C7A31"/>
-    <w:rsid w:val="006F3B6E"/>
+    <w:rsid w:val="002F302B"/>
+    <w:rsid w:val="0032545D"/>
+    <w:rsid w:val="005B2672"/>
+    <w:rsid w:val="006C7A31"/>
+    <w:rsid w:val="00D46FC5"/>
+    <w:rsid w:val="00E93E55"/>
+    <w:rsid w:val="00EB62DE"/>
   </w:rsids>
   <m:mathPr>
     <m:mathFont m:val="Cambria Math"/>
@@ -3983,6 +4971,234 @@
     <w:name w:val="E009F5D5E9D249248F742AEE6A121805"/>
     <w:rsid w:val="006C7A31"/>
   </w:style>
+  <w:style w:type="paragraph" w:customStyle="1" w:styleId="F253CFC69D2248679662E0D73A17F1B3">
+    <w:name w:val="F253CFC69D2248679662E0D73A17F1B3"/>
+    <w:rsid w:val="006C7A31"/>
+  </w:style>
+  <w:style w:type="paragraph" w:customStyle="1" w:styleId="2DABC5CC356641498A144382C44BDD8C">
+    <w:name w:val="2DABC5CC356641498A144382C44BDD8C"/>
+    <w:rsid w:val="006C7A31"/>
+  </w:style>
+  <w:style w:type="paragraph" w:customStyle="1" w:styleId="578D69AB59C34E1385C8A7C9943A2598">
+    <w:name w:val="578D69AB59C34E1385C8A7C9943A2598"/>
+    <w:rsid w:val="006C7A31"/>
+  </w:style>
+  <w:style w:type="paragraph" w:customStyle="1" w:styleId="7D14C2EC94954575BDAF70170EAEB8E5">
+    <w:name w:val="7D14C2EC94954575BDAF70170EAEB8E5"/>
+    <w:rsid w:val="006C7A31"/>
+  </w:style>
+  <w:style w:type="paragraph" w:customStyle="1" w:styleId="CC5EDF3244A9439BAE79C7CFBEDC93B1">
+    <w:name w:val="CC5EDF3244A9439BAE79C7CFBEDC93B1"/>
+    <w:rsid w:val="006C7A31"/>
+  </w:style>
+  <w:style w:type="paragraph" w:customStyle="1" w:styleId="DAD8938375AD4A749BC0C2DEAF9C8311">
+    <w:name w:val="DAD8938375AD4A749BC0C2DEAF9C8311"/>
+    <w:rsid w:val="006C7A31"/>
+  </w:style>
+  <w:style w:type="paragraph" w:customStyle="1" w:styleId="CBFE817E44BC47E6B3ADA2610E35F2D6">
+    <w:name w:val="CBFE817E44BC47E6B3ADA2610E35F2D6"/>
+    <w:rsid w:val="006C7A31"/>
+  </w:style>
+  <w:style w:type="paragraph" w:customStyle="1" w:styleId="3A1DAE25DD5C40D4A2FE0ED5ED5F33C2">
+    <w:name w:val="3A1DAE25DD5C40D4A2FE0ED5ED5F33C2"/>
+    <w:rsid w:val="006C7A31"/>
+  </w:style>
+  <w:style w:type="paragraph" w:customStyle="1" w:styleId="3E214868369F445F9D394E73F93751B5">
+    <w:name w:val="3E214868369F445F9D394E73F93751B5"/>
+    <w:rsid w:val="006C7A31"/>
+  </w:style>
+  <w:style w:type="paragraph" w:customStyle="1" w:styleId="4B115A5B911546C485FF89EF280A2884">
+    <w:name w:val="4B115A5B911546C485FF89EF280A2884"/>
+    <w:rsid w:val="006C7A31"/>
+  </w:style>
+  <w:style w:type="paragraph" w:customStyle="1" w:styleId="43807F89CDC940A0AB4EE540B0777A1C">
+    <w:name w:val="43807F89CDC940A0AB4EE540B0777A1C"/>
+    <w:rsid w:val="006C7A31"/>
+  </w:style>
+  <w:style w:type="paragraph" w:customStyle="1" w:styleId="1A8DE35661AE4AA88002FB8D7A8C992F">
+    <w:name w:val="1A8DE35661AE4AA88002FB8D7A8C992F"/>
+    <w:rsid w:val="006C7A31"/>
+  </w:style>
+  <w:style w:type="paragraph" w:customStyle="1" w:styleId="1A677453D5D64A0595211BB5F8373285">
+    <w:name w:val="1A677453D5D64A0595211BB5F8373285"/>
+    <w:rsid w:val="006C7A31"/>
+  </w:style>
+  <w:style w:type="paragraph" w:customStyle="1" w:styleId="E204AD8CF6E94E199FD6D76912F45B6C">
+    <w:name w:val="E204AD8CF6E94E199FD6D76912F45B6C"/>
+    <w:rsid w:val="006C7A31"/>
+  </w:style>
+  <w:style w:type="paragraph" w:customStyle="1" w:styleId="0688EF48999A4A92AB85412DF7285AA7">
+    <w:name w:val="0688EF48999A4A92AB85412DF7285AA7"/>
+    <w:rsid w:val="006C7A31"/>
+  </w:style>
+  <w:style w:type="paragraph" w:customStyle="1" w:styleId="E65E488ADD2A44FB9685EBB1ABABE3EE">
+    <w:name w:val="E65E488ADD2A44FB9685EBB1ABABE3EE"/>
+    <w:rsid w:val="006C7A31"/>
+  </w:style>
+  <w:style w:type="paragraph" w:customStyle="1" w:styleId="30EAA59070C0496893A24DF596A78BF0">
+    <w:name w:val="30EAA59070C0496893A24DF596A78BF0"/>
+    <w:rsid w:val="006C7A31"/>
+  </w:style>
+  <w:style w:type="paragraph" w:customStyle="1" w:styleId="63C384C169BE44A39692A6640C9FDD0D">
+    <w:name w:val="63C384C169BE44A39692A6640C9FDD0D"/>
+    <w:rsid w:val="006C7A31"/>
+  </w:style>
+  <w:style w:type="paragraph" w:customStyle="1" w:styleId="54AB6D46F09D42278121658FB678C5C4">
+    <w:name w:val="54AB6D46F09D42278121658FB678C5C4"/>
+    <w:rsid w:val="006C7A31"/>
+  </w:style>
+  <w:style w:type="paragraph" w:customStyle="1" w:styleId="74497E2363BE4BE1AE321B71C9C02C01">
+    <w:name w:val="74497E2363BE4BE1AE321B71C9C02C01"/>
+    <w:rsid w:val="006C7A31"/>
+  </w:style>
+  <w:style w:type="paragraph" w:customStyle="1" w:styleId="84D65BF2D572427EB9831630C6F8D2A0">
+    <w:name w:val="84D65BF2D572427EB9831630C6F8D2A0"/>
+    <w:rsid w:val="006C7A31"/>
+  </w:style>
+  <w:style w:type="paragraph" w:customStyle="1" w:styleId="62D8770EDBC34C9AA236D3EF7A1ABD8E">
+    <w:name w:val="62D8770EDBC34C9AA236D3EF7A1ABD8E"/>
+    <w:rsid w:val="006C7A31"/>
+  </w:style>
+  <w:style w:type="paragraph" w:customStyle="1" w:styleId="B69E4DDE695D4151BD71E6872BDCFE5C">
+    <w:name w:val="B69E4DDE695D4151BD71E6872BDCFE5C"/>
+    <w:rsid w:val="006C7A31"/>
+  </w:style>
+  <w:style w:type="paragraph" w:customStyle="1" w:styleId="CB237291DAB84111B3DB637FE13EB18D">
+    <w:name w:val="CB237291DAB84111B3DB637FE13EB18D"/>
+    <w:rsid w:val="006C7A31"/>
+  </w:style>
+  <w:style w:type="paragraph" w:customStyle="1" w:styleId="C0DA0E3CAD95480388759AF18552088A">
+    <w:name w:val="C0DA0E3CAD95480388759AF18552088A"/>
+    <w:rsid w:val="006C7A31"/>
+  </w:style>
+  <w:style w:type="paragraph" w:customStyle="1" w:styleId="2D18E5C575C7413D926523AE5DF5A982">
+    <w:name w:val="2D18E5C575C7413D926523AE5DF5A982"/>
+    <w:rsid w:val="006C7A31"/>
+  </w:style>
+  <w:style w:type="paragraph" w:customStyle="1" w:styleId="E8FE46B0FD874D91893F3B39AB221C5B">
+    <w:name w:val="E8FE46B0FD874D91893F3B39AB221C5B"/>
+    <w:rsid w:val="006C7A31"/>
+  </w:style>
+  <w:style w:type="paragraph" w:customStyle="1" w:styleId="D7CCFFCCC222441EBCAA9D4CD418EB3D">
+    <w:name w:val="D7CCFFCCC222441EBCAA9D4CD418EB3D"/>
+    <w:rsid w:val="006C7A31"/>
+  </w:style>
+  <w:style w:type="paragraph" w:customStyle="1" w:styleId="C7EE29238EC94B0A9DCFA19E2ACD01C1">
+    <w:name w:val="C7EE29238EC94B0A9DCFA19E2ACD01C1"/>
+    <w:rsid w:val="006C7A31"/>
+  </w:style>
+  <w:style w:type="paragraph" w:customStyle="1" w:styleId="2FBD0953C6B645079AB2D763A8BA9A78">
+    <w:name w:val="2FBD0953C6B645079AB2D763A8BA9A78"/>
+    <w:rsid w:val="006C7A31"/>
+  </w:style>
+  <w:style w:type="paragraph" w:customStyle="1" w:styleId="AA352E884E18414590214E1636C6B708">
+    <w:name w:val="AA352E884E18414590214E1636C6B708"/>
+    <w:rsid w:val="006C7A31"/>
+  </w:style>
+  <w:style w:type="paragraph" w:customStyle="1" w:styleId="00E8DBEF43D44DD8967D4076BF917FAC">
+    <w:name w:val="00E8DBEF43D44DD8967D4076BF917FAC"/>
+    <w:rsid w:val="006C7A31"/>
+  </w:style>
+  <w:style w:type="paragraph" w:customStyle="1" w:styleId="3EF3E38675C24B4CA41EF036093FCFE6">
+    <w:name w:val="3EF3E38675C24B4CA41EF036093FCFE6"/>
+    <w:rsid w:val="006C7A31"/>
+  </w:style>
+  <w:style w:type="paragraph" w:customStyle="1" w:styleId="3F86C915E5854D9783575048466FC268">
+    <w:name w:val="3F86C915E5854D9783575048466FC268"/>
+    <w:rsid w:val="006C7A31"/>
+  </w:style>
+  <w:style w:type="paragraph" w:customStyle="1" w:styleId="C58054D7B2EA4112800747FED2BB3D8C">
+    <w:name w:val="C58054D7B2EA4112800747FED2BB3D8C"/>
+    <w:rsid w:val="006C7A31"/>
+  </w:style>
+  <w:style w:type="paragraph" w:customStyle="1" w:styleId="B9C76EBC19AF4840B78CA6915DA24AC3">
+    <w:name w:val="B9C76EBC19AF4840B78CA6915DA24AC3"/>
+    <w:rsid w:val="006C7A31"/>
+  </w:style>
+  <w:style w:type="paragraph" w:customStyle="1" w:styleId="ED7A36FB98AE4FCBAA12EB72BA57FE10">
+    <w:name w:val="ED7A36FB98AE4FCBAA12EB72BA57FE10"/>
+    <w:rsid w:val="006C7A31"/>
+  </w:style>
+  <w:style w:type="paragraph" w:customStyle="1" w:styleId="1C3059BE303C4B21AB84C6EC50CBC8BC">
+    <w:name w:val="1C3059BE303C4B21AB84C6EC50CBC8BC"/>
+    <w:rsid w:val="006C7A31"/>
+  </w:style>
+  <w:style w:type="paragraph" w:customStyle="1" w:styleId="812F6F3C5BD444D99D0D6E655E56E4CA">
+    <w:name w:val="812F6F3C5BD444D99D0D6E655E56E4CA"/>
+    <w:rsid w:val="006C7A31"/>
+  </w:style>
+  <w:style w:type="paragraph" w:customStyle="1" w:styleId="C208E1B27A06483589D99B6F5682C7B6">
+    <w:name w:val="C208E1B27A06483589D99B6F5682C7B6"/>
+    <w:rsid w:val="006C7A31"/>
+  </w:style>
+  <w:style w:type="paragraph" w:customStyle="1" w:styleId="32B8DB89625B447FAC60BD4D5A68F9C8">
+    <w:name w:val="32B8DB89625B447FAC60BD4D5A68F9C8"/>
+    <w:rsid w:val="006C7A31"/>
+  </w:style>
+  <w:style w:type="paragraph" w:customStyle="1" w:styleId="85F876F744F04DD1ADCB177F159E5AD8">
+    <w:name w:val="85F876F744F04DD1ADCB177F159E5AD8"/>
+    <w:rsid w:val="006C7A31"/>
+  </w:style>
+  <w:style w:type="paragraph" w:customStyle="1" w:styleId="C874738E20F4471A98982E00C0EB5083">
+    <w:name w:val="C874738E20F4471A98982E00C0EB5083"/>
+    <w:rsid w:val="006C7A31"/>
+  </w:style>
+  <w:style w:type="paragraph" w:customStyle="1" w:styleId="06384467EFB446D690686225F3CFBD33">
+    <w:name w:val="06384467EFB446D690686225F3CFBD33"/>
+    <w:rsid w:val="006C7A31"/>
+  </w:style>
+  <w:style w:type="paragraph" w:customStyle="1" w:styleId="3007F7EBE8144E5BB75E7E35926B0409">
+    <w:name w:val="3007F7EBE8144E5BB75E7E35926B0409"/>
+    <w:rsid w:val="006C7A31"/>
+  </w:style>
+  <w:style w:type="paragraph" w:customStyle="1" w:styleId="B4A787318AF949E782FCF1B6838D4E65">
+    <w:name w:val="B4A787318AF949E782FCF1B6838D4E65"/>
+    <w:rsid w:val="006C7A31"/>
+  </w:style>
+  <w:style w:type="paragraph" w:customStyle="1" w:styleId="7BFD566EC19344598DBCA57656EAB7EA">
+    <w:name w:val="7BFD566EC19344598DBCA57656EAB7EA"/>
+    <w:rsid w:val="006C7A31"/>
+  </w:style>
+  <w:style w:type="paragraph" w:customStyle="1" w:styleId="772C5C2639E747589EAF6DD48E91D5E5">
+    <w:name w:val="772C5C2639E747589EAF6DD48E91D5E5"/>
+    <w:rsid w:val="006C7A31"/>
+  </w:style>
+  <w:style w:type="paragraph" w:customStyle="1" w:styleId="1D3B8FC7F5974D94A2DD76A9E1E5D2C5">
+    <w:name w:val="1D3B8FC7F5974D94A2DD76A9E1E5D2C5"/>
+    <w:rsid w:val="006C7A31"/>
+  </w:style>
+  <w:style w:type="paragraph" w:customStyle="1" w:styleId="096B7C73EF4E4FB38E17C5FE9443F532">
+    <w:name w:val="096B7C73EF4E4FB38E17C5FE9443F532"/>
+    <w:rsid w:val="006C7A31"/>
+  </w:style>
+  <w:style w:type="paragraph" w:customStyle="1" w:styleId="80D65BCBAAB644C184D1D50753BC62E7">
+    <w:name w:val="80D65BCBAAB644C184D1D50753BC62E7"/>
+    <w:rsid w:val="006C7A31"/>
+  </w:style>
+  <w:style w:type="paragraph" w:customStyle="1" w:styleId="6CB6E95DB9F3454CBB25A72B56871533">
+    <w:name w:val="6CB6E95DB9F3454CBB25A72B56871533"/>
+    <w:rsid w:val="006C7A31"/>
+  </w:style>
+  <w:style w:type="paragraph" w:customStyle="1" w:styleId="903BE61A29704B5996E6E1A22A4AF235">
+    <w:name w:val="903BE61A29704B5996E6E1A22A4AF235"/>
+    <w:rsid w:val="006C7A31"/>
+  </w:style>
+  <w:style w:type="paragraph" w:customStyle="1" w:styleId="0328E5DDCE3F4A8090A491357B175D45">
+    <w:name w:val="0328E5DDCE3F4A8090A491357B175D45"/>
+    <w:rsid w:val="006C7A31"/>
+  </w:style>
+  <w:style w:type="paragraph" w:customStyle="1" w:styleId="1E05F2BD9CD4443D8BAE10BA4F4CB0D0">
+    <w:name w:val="1E05F2BD9CD4443D8BAE10BA4F4CB0D0"/>
+    <w:rsid w:val="006C7A31"/>
+  </w:style>
+  <w:style w:type="paragraph" w:customStyle="1" w:styleId="5B367AA303CC4DF3B54D27570A22A107">
+    <w:name w:val="5B367AA303CC4DF3B54D27570A22A107"/>
+    <w:rsid w:val="006C7A31"/>
+  </w:style>
+  <w:style w:type="paragraph" w:customStyle="1" w:styleId="5D84D39BD8D546988B7F061A982351EC">
+    <w:name w:val="5D84D39BD8D546988B7F061A982351EC"/>
+    <w:rsid w:val="006C7A31"/>
+  </w:style>
 </w:styles>
 </file>
 
@@ -4259,7 +5475,7 @@
 </file>
 
 <file path=customXml/itemProps1.xml><?xml version="1.0" encoding="utf-8"?>
-<ds:datastoreItem xmlns:ds="http://schemas.openxmlformats.org/officeDocument/2006/customXml" ds:itemID="{E543EDDD-0542-4445-9D96-E774A29FA1B7}">
+<ds:datastoreItem xmlns:ds="http://schemas.openxmlformats.org/officeDocument/2006/customXml" ds:itemID="{1276B84B-C777-48B3-9738-68544670212B}">
   <ds:schemaRefs>
     <ds:schemaRef ds:uri="http://schemas.openxmlformats.org/officeDocument/2006/bibliography"/>
   </ds:schemaRefs>

</xml_diff>